<commit_message>
better tests and DFA
</commit_message>
<xml_diff>
--- a/Milestone 2/Documentation.docx
+++ b/Milestone 2/Documentation.docx
@@ -1,6 +1,6 @@
 
 <file path=word/document.xml><?xml version="1.0" encoding="utf-8"?>
-<w:document xmlns:wpc="http://schemas.microsoft.com/office/word/2010/wordprocessingCanvas" xmlns:mo="http://schemas.microsoft.com/office/mac/office/2008/main" xmlns:mc="http://schemas.openxmlformats.org/markup-compatibility/2006" xmlns:mv="urn:schemas-microsoft-com:mac:vml" xmlns:o="urn:schemas-microsoft-com:office:office" xmlns:r="http://schemas.openxmlformats.org/officeDocument/2006/relationships" xmlns:m="http://schemas.openxmlformats.org/officeDocument/2006/math" xmlns:v="urn:schemas-microsoft-com:vml" xmlns:wp14="http://schemas.microsoft.com/office/word/2010/wordprocessingDrawing" xmlns:wp="http://schemas.openxmlformats.org/drawingml/2006/wordprocessingDrawing" xmlns:w10="urn:schemas-microsoft-com:office:word" xmlns:w="http://schemas.openxmlformats.org/wordprocessingml/2006/main" xmlns:w14="http://schemas.microsoft.com/office/word/2010/wordml" xmlns:wpg="http://schemas.microsoft.com/office/word/2010/wordprocessingGroup" xmlns:wpi="http://schemas.microsoft.com/office/word/2010/wordprocessingInk" xmlns:wne="http://schemas.microsoft.com/office/word/2006/wordml" xmlns:wps="http://schemas.microsoft.com/office/word/2010/wordprocessingShape" mc:Ignorable="w14 wp14">
+<w:document xmlns:wpc="http://schemas.microsoft.com/office/word/2010/wordprocessingCanvas" xmlns:mc="http://schemas.openxmlformats.org/markup-compatibility/2006" xmlns:o="urn:schemas-microsoft-com:office:office" xmlns:r="http://schemas.openxmlformats.org/officeDocument/2006/relationships" xmlns:m="http://schemas.openxmlformats.org/officeDocument/2006/math" xmlns:v="urn:schemas-microsoft-com:vml" xmlns:wp14="http://schemas.microsoft.com/office/word/2010/wordprocessingDrawing" xmlns:wp="http://schemas.openxmlformats.org/drawingml/2006/wordprocessingDrawing" xmlns:w10="urn:schemas-microsoft-com:office:word" xmlns:w="http://schemas.openxmlformats.org/wordprocessingml/2006/main" xmlns:w14="http://schemas.microsoft.com/office/word/2010/wordml" xmlns:w15="http://schemas.microsoft.com/office/word/2012/wordml" xmlns:wpg="http://schemas.microsoft.com/office/word/2010/wordprocessingGroup" xmlns:wpi="http://schemas.microsoft.com/office/word/2010/wordprocessingInk" xmlns:wne="http://schemas.microsoft.com/office/word/2006/wordml" xmlns:wps="http://schemas.microsoft.com/office/word/2010/wordprocessingShape" mc:Ignorable="w14 w15 wp14">
   <w:body>
     <w:p>
       <w:pPr>
@@ -57,47 +57,30 @@
           <w:sz w:val="32"/>
           <w:szCs w:val="32"/>
         </w:rPr>
-        <w:drawing>
-          <wp:inline distT="0" distB="0" distL="0" distR="0">
-            <wp:extent cx="4000500" cy="3671292"/>
-            <wp:effectExtent l="0" t="0" r="0" b="12065"/>
-            <wp:docPr id="3" name="Picture 3"/>
-            <wp:cNvGraphicFramePr>
-              <a:graphicFrameLocks xmlns:a="http://schemas.openxmlformats.org/drawingml/2006/main" noChangeAspect="1"/>
-            </wp:cNvGraphicFramePr>
-            <a:graphic xmlns:a="http://schemas.openxmlformats.org/drawingml/2006/main">
-              <a:graphicData uri="http://schemas.openxmlformats.org/drawingml/2006/picture">
-                <pic:pic xmlns:pic="http://schemas.openxmlformats.org/drawingml/2006/picture">
-                  <pic:nvPicPr>
-                    <pic:cNvPr id="0" name="Screenshot 2016-05-02 23.44.07.png"/>
-                    <pic:cNvPicPr/>
-                  </pic:nvPicPr>
-                  <pic:blipFill>
-                    <a:blip r:embed="rId5">
-                      <a:extLst>
-                        <a:ext uri="{28A0092B-C50C-407E-A947-70E740481C1C}">
-                          <a14:useLocalDpi xmlns:a14="http://schemas.microsoft.com/office/drawing/2010/main" val="0"/>
-                        </a:ext>
-                      </a:extLst>
-                    </a:blip>
-                    <a:stretch>
-                      <a:fillRect/>
-                    </a:stretch>
-                  </pic:blipFill>
-                  <pic:spPr>
-                    <a:xfrm>
-                      <a:off x="0" y="0"/>
-                      <a:ext cx="4000500" cy="3671292"/>
-                    </a:xfrm>
-                    <a:prstGeom prst="rect">
-                      <a:avLst/>
-                    </a:prstGeom>
-                  </pic:spPr>
-                </pic:pic>
-              </a:graphicData>
-            </a:graphic>
-          </wp:inline>
-        </w:drawing>
+        <w:pict>
+          <v:shapetype id="_x0000_t75" coordsize="21600,21600" o:spt="75" o:preferrelative="t" path="m@4@5l@4@11@9@11@9@5xe" filled="f" stroked="f">
+            <v:stroke joinstyle="miter"/>
+            <v:formulas>
+              <v:f eqn="if lineDrawn pixelLineWidth 0"/>
+              <v:f eqn="sum @0 1 0"/>
+              <v:f eqn="sum 0 0 @1"/>
+              <v:f eqn="prod @2 1 2"/>
+              <v:f eqn="prod @3 21600 pixelWidth"/>
+              <v:f eqn="prod @3 21600 pixelHeight"/>
+              <v:f eqn="sum @0 0 1"/>
+              <v:f eqn="prod @6 1 2"/>
+              <v:f eqn="prod @7 21600 pixelWidth"/>
+              <v:f eqn="sum @8 21600 0"/>
+              <v:f eqn="prod @7 21600 pixelHeight"/>
+              <v:f eqn="sum @10 21600 0"/>
+            </v:formulas>
+            <v:path o:extrusionok="f" gradientshapeok="t" o:connecttype="rect"/>
+            <o:lock v:ext="edit" aspectratio="t"/>
+          </v:shapetype>
+          <v:shape id="_x0000_i1025" type="#_x0000_t75" style="width:318.15pt;height:318.15pt">
+            <v:imagedata r:id="rId4" o:title="reg"/>
+          </v:shape>
+        </w:pict>
       </w:r>
     </w:p>
     <w:p/>
@@ -109,7 +92,13 @@
     <w:p/>
     <w:p>
       <w:r>
-        <w:t>The editor comes with three buttons,  “Open”,  “Save”, “Check Highlighting”</w:t>
+        <w:t>The editor comes with three buttons,  “Open”,  “Save”,</w:t>
+      </w:r>
+      <w:r>
+        <w:t xml:space="preserve"> “Color”</w:t>
+      </w:r>
+      <w:r>
+        <w:t xml:space="preserve"> “Check Highlighting”</w:t>
       </w:r>
     </w:p>
     <w:p/>
@@ -134,7 +123,7 @@
                     <pic:cNvPicPr/>
                   </pic:nvPicPr>
                   <pic:blipFill>
-                    <a:blip r:embed="rId6">
+                    <a:blip r:embed="rId5">
                       <a:extLst>
                         <a:ext uri="{28A0092B-C50C-407E-A947-70E740481C1C}">
                           <a14:useLocalDpi xmlns:a14="http://schemas.microsoft.com/office/drawing/2010/main" val="0"/>
@@ -190,7 +179,7 @@
                     <pic:cNvPicPr/>
                   </pic:nvPicPr>
                   <pic:blipFill>
-                    <a:blip r:embed="rId7">
+                    <a:blip r:embed="rId6">
                       <a:extLst>
                         <a:ext uri="{28A0092B-C50C-407E-A947-70E740481C1C}">
                           <a14:useLocalDpi xmlns:a14="http://schemas.microsoft.com/office/drawing/2010/main" val="0"/>
@@ -222,7 +211,66 @@
         <w:t>The save button allows the user to save a file to their hard disk.</w:t>
       </w:r>
     </w:p>
-    <w:p/>
+    <w:p>
+      <w:r>
+        <w:rPr>
+          <w:noProof/>
+        </w:rPr>
+        <w:drawing>
+          <wp:inline distT="0" distB="0" distL="0" distR="0">
+            <wp:extent cx="1754372" cy="1754372"/>
+            <wp:effectExtent l="0" t="0" r="0" b="0"/>
+            <wp:docPr id="1" name="Picture 1" descr="C:\Users\colin\AppData\Local\Microsoft\Windows\INetCache\Content.Word\color.jpg"/>
+            <wp:cNvGraphicFramePr>
+              <a:graphicFrameLocks xmlns:a="http://schemas.openxmlformats.org/drawingml/2006/main" noChangeAspect="1"/>
+            </wp:cNvGraphicFramePr>
+            <a:graphic xmlns:a="http://schemas.openxmlformats.org/drawingml/2006/main">
+              <a:graphicData uri="http://schemas.openxmlformats.org/drawingml/2006/picture">
+                <pic:pic xmlns:pic="http://schemas.openxmlformats.org/drawingml/2006/picture">
+                  <pic:nvPicPr>
+                    <pic:cNvPr id="0" name="Picture 12" descr="C:\Users\colin\AppData\Local\Microsoft\Windows\INetCache\Content.Word\color.jpg"/>
+                    <pic:cNvPicPr>
+                      <a:picLocks noChangeAspect="1" noChangeArrowheads="1"/>
+                    </pic:cNvPicPr>
+                  </pic:nvPicPr>
+                  <pic:blipFill>
+                    <a:blip r:embed="rId7">
+                      <a:extLst>
+                        <a:ext uri="{28A0092B-C50C-407E-A947-70E740481C1C}">
+                          <a14:useLocalDpi xmlns:a14="http://schemas.microsoft.com/office/drawing/2010/main" val="0"/>
+                        </a:ext>
+                      </a:extLst>
+                    </a:blip>
+                    <a:srcRect/>
+                    <a:stretch>
+                      <a:fillRect/>
+                    </a:stretch>
+                  </pic:blipFill>
+                  <pic:spPr bwMode="auto">
+                    <a:xfrm>
+                      <a:off x="0" y="0"/>
+                      <a:ext cx="1759032" cy="1759032"/>
+                    </a:xfrm>
+                    <a:prstGeom prst="rect">
+                      <a:avLst/>
+                    </a:prstGeom>
+                    <a:noFill/>
+                    <a:ln>
+                      <a:noFill/>
+                    </a:ln>
+                  </pic:spPr>
+                </pic:pic>
+              </a:graphicData>
+            </a:graphic>
+          </wp:inline>
+        </w:drawing>
+      </w:r>
+    </w:p>
+    <w:p>
+      <w:r>
+        <w:t>The color dropdown allows the user to change the current color scheme</w:t>
+      </w:r>
+    </w:p>
     <w:p/>
     <w:p>
       <w:r>
@@ -278,82 +326,26 @@
       </w:r>
     </w:p>
     <w:p/>
+    <w:p/>
+    <w:p/>
+    <w:p>
+      <w:r>
+        <w:t>To make a program, just write a phrase that would be accepted into our language such as “var x”.  and then click our “Check Highlighting” button. If it turns green, congratulations! The program works. If it turns red, the program will not work.</w:t>
+      </w:r>
+    </w:p>
+    <w:p/>
+    <w:p/>
+    <w:p>
+      <w:bookmarkStart w:id="0" w:name="_GoBack"/>
+      <w:bookmarkEnd w:id="0"/>
+    </w:p>
+    <w:p/>
     <w:p>
       <w:r>
         <w:rPr>
           <w:noProof/>
         </w:rPr>
-        <w:drawing>
-          <wp:inline distT="0" distB="0" distL="0" distR="0">
-            <wp:extent cx="3493992" cy="3200400"/>
-            <wp:effectExtent l="0" t="0" r="11430" b="0"/>
-            <wp:docPr id="7" name="Picture 7"/>
-            <wp:cNvGraphicFramePr>
-              <a:graphicFrameLocks xmlns:a="http://schemas.openxmlformats.org/drawingml/2006/main" noChangeAspect="1"/>
-            </wp:cNvGraphicFramePr>
-            <a:graphic xmlns:a="http://schemas.openxmlformats.org/drawingml/2006/main">
-              <a:graphicData uri="http://schemas.openxmlformats.org/drawingml/2006/picture">
-                <pic:pic xmlns:pic="http://schemas.openxmlformats.org/drawingml/2006/picture">
-                  <pic:nvPicPr>
-                    <pic:cNvPr id="0" name="Screenshot 2016-05-02 23.56.49.png"/>
-                    <pic:cNvPicPr/>
-                  </pic:nvPicPr>
-                  <pic:blipFill>
-                    <a:blip r:embed="rId9">
-                      <a:extLst>
-                        <a:ext uri="{28A0092B-C50C-407E-A947-70E740481C1C}">
-                          <a14:useLocalDpi xmlns:a14="http://schemas.microsoft.com/office/drawing/2010/main" val="0"/>
-                        </a:ext>
-                      </a:extLst>
-                    </a:blip>
-                    <a:stretch>
-                      <a:fillRect/>
-                    </a:stretch>
-                  </pic:blipFill>
-                  <pic:spPr>
-                    <a:xfrm>
-                      <a:off x="0" y="0"/>
-                      <a:ext cx="3493992" cy="3200400"/>
-                    </a:xfrm>
-                    <a:prstGeom prst="rect">
-                      <a:avLst/>
-                    </a:prstGeom>
-                  </pic:spPr>
-                </pic:pic>
-              </a:graphicData>
-            </a:graphic>
-          </wp:inline>
-        </w:drawing>
-      </w:r>
-    </w:p>
-    <w:p/>
-    <w:p>
-      <w:r>
-        <w:t>To make a program, just write a phrase that would be accepted into our language such as “</w:t>
-      </w:r>
-      <w:proofErr w:type="spellStart"/>
-      <w:r>
-        <w:t>var</w:t>
-      </w:r>
-      <w:proofErr w:type="spellEnd"/>
-      <w:r>
-        <w:t xml:space="preserve"> x”.  </w:t>
-      </w:r>
-      <w:proofErr w:type="gramStart"/>
-      <w:r>
-        <w:t>and</w:t>
-      </w:r>
-      <w:proofErr w:type="gramEnd"/>
-      <w:r>
-        <w:t xml:space="preserve"> then click our “Check Highlighting” button. If it turns green, congratulations! The program works. If it turns red, the program will not work.</w:t>
-      </w:r>
-    </w:p>
-    <w:p/>
-    <w:p>
-      <w:r>
-        <w:rPr>
-          <w:noProof/>
-        </w:rPr>
+        <w:lastRenderedPageBreak/>
         <w:drawing>
           <wp:inline distT="0" distB="0" distL="0" distR="0">
             <wp:extent cx="5486400" cy="1299845"/>
@@ -370,7 +362,7 @@
                     <pic:cNvPicPr/>
                   </pic:nvPicPr>
                   <pic:blipFill>
-                    <a:blip r:embed="rId10">
+                    <a:blip r:embed="rId9">
                       <a:extLst>
                         <a:ext uri="{28A0092B-C50C-407E-A947-70E740481C1C}">
                           <a14:useLocalDpi xmlns:a14="http://schemas.microsoft.com/office/drawing/2010/main" val="0"/>
@@ -424,7 +416,7 @@
                     <pic:cNvPicPr/>
                   </pic:nvPicPr>
                   <pic:blipFill>
-                    <a:blip r:embed="rId11">
+                    <a:blip r:embed="rId10">
                       <a:extLst>
                         <a:ext uri="{28A0092B-C50C-407E-A947-70E740481C1C}">
                           <a14:useLocalDpi xmlns:a14="http://schemas.microsoft.com/office/drawing/2010/main" val="0"/>
@@ -461,8 +453,6 @@
       <w:r>
         <w:t>Good luck with the text editor!</w:t>
       </w:r>
-      <w:bookmarkStart w:id="0" w:name="_GoBack"/>
-      <w:bookmarkEnd w:id="0"/>
     </w:p>
     <w:sectPr>
       <w:pgSz w:w="12240" w:h="15840"/>
@@ -475,7 +465,7 @@
 </file>
 
 <file path=word/styles.xml><?xml version="1.0" encoding="utf-8"?>
-<w:styles xmlns:mc="http://schemas.openxmlformats.org/markup-compatibility/2006" xmlns:r="http://schemas.openxmlformats.org/officeDocument/2006/relationships" xmlns:w="http://schemas.openxmlformats.org/wordprocessingml/2006/main" xmlns:w14="http://schemas.microsoft.com/office/word/2010/wordml" mc:Ignorable="w14">
+<w:styles xmlns:mc="http://schemas.openxmlformats.org/markup-compatibility/2006" xmlns:r="http://schemas.openxmlformats.org/officeDocument/2006/relationships" xmlns:w="http://schemas.openxmlformats.org/wordprocessingml/2006/main" xmlns:w14="http://schemas.microsoft.com/office/word/2010/wordml" xmlns:w15="http://schemas.microsoft.com/office/word/2012/wordml" mc:Ignorable="w14 w15">
   <w:docDefaults>
     <w:rPrDefault>
       <w:rPr>
@@ -487,357 +477,369 @@
     </w:rPrDefault>
     <w:pPrDefault/>
   </w:docDefaults>
-  <w:latentStyles w:defLockedState="0" w:defUIPriority="99" w:defSemiHidden="1" w:defUnhideWhenUsed="1" w:defQFormat="0" w:count="276">
-    <w:lsdException w:name="Normal" w:semiHidden="0" w:uiPriority="0" w:unhideWhenUsed="0" w:qFormat="1"/>
-    <w:lsdException w:name="heading 1" w:semiHidden="0" w:uiPriority="9" w:unhideWhenUsed="0" w:qFormat="1"/>
-    <w:lsdException w:name="heading 2" w:uiPriority="9" w:qFormat="1"/>
-    <w:lsdException w:name="heading 3" w:uiPriority="9" w:qFormat="1"/>
-    <w:lsdException w:name="heading 4" w:uiPriority="9" w:qFormat="1"/>
-    <w:lsdException w:name="heading 5" w:uiPriority="9" w:qFormat="1"/>
-    <w:lsdException w:name="heading 6" w:uiPriority="9" w:qFormat="1"/>
-    <w:lsdException w:name="heading 7" w:uiPriority="9" w:qFormat="1"/>
-    <w:lsdException w:name="heading 8" w:uiPriority="9" w:qFormat="1"/>
-    <w:lsdException w:name="heading 9" w:uiPriority="9" w:qFormat="1"/>
-    <w:lsdException w:name="toc 1" w:uiPriority="39"/>
-    <w:lsdException w:name="toc 2" w:uiPriority="39"/>
-    <w:lsdException w:name="toc 3" w:uiPriority="39"/>
-    <w:lsdException w:name="toc 4" w:uiPriority="39"/>
-    <w:lsdException w:name="toc 5" w:uiPriority="39"/>
-    <w:lsdException w:name="toc 6" w:uiPriority="39"/>
-    <w:lsdException w:name="toc 7" w:uiPriority="39"/>
-    <w:lsdException w:name="toc 8" w:uiPriority="39"/>
-    <w:lsdException w:name="toc 9" w:uiPriority="39"/>
-    <w:lsdException w:name="caption" w:uiPriority="35" w:qFormat="1"/>
-    <w:lsdException w:name="Title" w:semiHidden="0" w:uiPriority="10" w:unhideWhenUsed="0" w:qFormat="1"/>
-    <w:lsdException w:name="Default Paragraph Font" w:uiPriority="1"/>
-    <w:lsdException w:name="Subtitle" w:semiHidden="0" w:uiPriority="11" w:unhideWhenUsed="0" w:qFormat="1"/>
-    <w:lsdException w:name="Strong" w:semiHidden="0" w:uiPriority="22" w:unhideWhenUsed="0" w:qFormat="1"/>
-    <w:lsdException w:name="Emphasis" w:semiHidden="0" w:uiPriority="20" w:unhideWhenUsed="0" w:qFormat="1"/>
-    <w:lsdException w:name="Table Grid" w:semiHidden="0" w:uiPriority="59" w:unhideWhenUsed="0"/>
-    <w:lsdException w:name="Placeholder Text" w:unhideWhenUsed="0"/>
-    <w:lsdException w:name="No Spacing" w:semiHidden="0" w:uiPriority="1" w:unhideWhenUsed="0" w:qFormat="1"/>
-    <w:lsdException w:name="Light Shading" w:semiHidden="0" w:uiPriority="60" w:unhideWhenUsed="0"/>
-    <w:lsdException w:name="Light List" w:semiHidden="0" w:uiPriority="61" w:unhideWhenUsed="0"/>
-    <w:lsdException w:name="Light Grid" w:semiHidden="0" w:uiPriority="62" w:unhideWhenUsed="0"/>
-    <w:lsdException w:name="Medium Shading 1" w:semiHidden="0" w:uiPriority="63" w:unhideWhenUsed="0"/>
-    <w:lsdException w:name="Medium Shading 2" w:semiHidden="0" w:uiPriority="64" w:unhideWhenUsed="0"/>
-    <w:lsdException w:name="Medium List 1" w:semiHidden="0" w:uiPriority="65" w:unhideWhenUsed="0"/>
-    <w:lsdException w:name="Medium List 2" w:semiHidden="0" w:uiPriority="66" w:unhideWhenUsed="0"/>
-    <w:lsdException w:name="Medium Grid 1" w:semiHidden="0" w:uiPriority="67" w:unhideWhenUsed="0"/>
-    <w:lsdException w:name="Medium Grid 2" w:semiHidden="0" w:uiPriority="68" w:unhideWhenUsed="0"/>
-    <w:lsdException w:name="Medium Grid 3" w:semiHidden="0" w:uiPriority="69" w:unhideWhenUsed="0"/>
-    <w:lsdException w:name="Dark List" w:semiHidden="0" w:uiPriority="70" w:unhideWhenUsed="0"/>
-    <w:lsdException w:name="Colorful Shading" w:semiHidden="0" w:uiPriority="71" w:unhideWhenUsed="0"/>
-    <w:lsdException w:name="Colorful List" w:semiHidden="0" w:uiPriority="72" w:unhideWhenUsed="0"/>
-    <w:lsdException w:name="Colorful Grid" w:semiHidden="0" w:uiPriority="73" w:unhideWhenUsed="0"/>
-    <w:lsdException w:name="Light Shading Accent 1" w:semiHidden="0" w:uiPriority="60" w:unhideWhenUsed="0"/>
-    <w:lsdException w:name="Light List Accent 1" w:semiHidden="0" w:uiPriority="61" w:unhideWhenUsed="0"/>
-    <w:lsdException w:name="Light Grid Accent 1" w:semiHidden="0" w:uiPriority="62" w:unhideWhenUsed="0"/>
-    <w:lsdException w:name="Medium Shading 1 Accent 1" w:semiHidden="0" w:uiPriority="63" w:unhideWhenUsed="0"/>
-    <w:lsdException w:name="Medium Shading 2 Accent 1" w:semiHidden="0" w:uiPriority="64" w:unhideWhenUsed="0"/>
-    <w:lsdException w:name="Medium List 1 Accent 1" w:semiHidden="0" w:uiPriority="65" w:unhideWhenUsed="0"/>
-    <w:lsdException w:name="Revision" w:unhideWhenUsed="0"/>
-    <w:lsdException w:name="List Paragraph" w:semiHidden="0" w:uiPriority="34" w:unhideWhenUsed="0" w:qFormat="1"/>
-    <w:lsdException w:name="Quote" w:semiHidden="0" w:uiPriority="29" w:unhideWhenUsed="0" w:qFormat="1"/>
-    <w:lsdException w:name="Intense Quote" w:semiHidden="0" w:uiPriority="30" w:unhideWhenUsed="0" w:qFormat="1"/>
-    <w:lsdException w:name="Medium List 2 Accent 1" w:semiHidden="0" w:uiPriority="66" w:unhideWhenUsed="0"/>
-    <w:lsdException w:name="Medium Grid 1 Accent 1" w:semiHidden="0" w:uiPriority="67" w:unhideWhenUsed="0"/>
-    <w:lsdException w:name="Medium Grid 2 Accent 1" w:semiHidden="0" w:uiPriority="68" w:unhideWhenUsed="0"/>
-    <w:lsdException w:name="Medium Grid 3 Accent 1" w:semiHidden="0" w:uiPriority="69" w:unhideWhenUsed="0"/>
-    <w:lsdException w:name="Dark List Accent 1" w:semiHidden="0" w:uiPriority="70" w:unhideWhenUsed="0"/>
-    <w:lsdException w:name="Colorful Shading Accent 1" w:semiHidden="0" w:uiPriority="71" w:unhideWhenUsed="0"/>
-    <w:lsdException w:name="Colorful List Accent 1" w:semiHidden="0" w:uiPriority="72" w:unhideWhenUsed="0"/>
-    <w:lsdException w:name="Colorful Grid Accent 1" w:semiHidden="0" w:uiPriority="73" w:unhideWhenUsed="0"/>
-    <w:lsdException w:name="Light Shading Accent 2" w:semiHidden="0" w:uiPriority="60" w:unhideWhenUsed="0"/>
-    <w:lsdException w:name="Light List Accent 2" w:semiHidden="0" w:uiPriority="61" w:unhideWhenUsed="0"/>
-    <w:lsdException w:name="Light Grid Accent 2" w:semiHidden="0" w:uiPriority="62" w:unhideWhenUsed="0"/>
-    <w:lsdException w:name="Medium Shading 1 Accent 2" w:semiHidden="0" w:uiPriority="63" w:unhideWhenUsed="0"/>
-    <w:lsdException w:name="Medium Shading 2 Accent 2" w:semiHidden="0" w:uiPriority="64" w:unhideWhenUsed="0"/>
-    <w:lsdException w:name="Medium List 1 Accent 2" w:semiHidden="0" w:uiPriority="65" w:unhideWhenUsed="0"/>
-    <w:lsdException w:name="Medium List 2 Accent 2" w:semiHidden="0" w:uiPriority="66" w:unhideWhenUsed="0"/>
-    <w:lsdException w:name="Medium Grid 1 Accent 2" w:semiHidden="0" w:uiPriority="67" w:unhideWhenUsed="0"/>
-    <w:lsdException w:name="Medium Grid 2 Accent 2" w:semiHidden="0" w:uiPriority="68" w:unhideWhenUsed="0"/>
-    <w:lsdException w:name="Medium Grid 3 Accent 2" w:semiHidden="0" w:uiPriority="69" w:unhideWhenUsed="0"/>
-    <w:lsdException w:name="Dark List Accent 2" w:semiHidden="0" w:uiPriority="70" w:unhideWhenUsed="0"/>
-    <w:lsdException w:name="Colorful Shading Accent 2" w:semiHidden="0" w:uiPriority="71" w:unhideWhenUsed="0"/>
-    <w:lsdException w:name="Colorful List Accent 2" w:semiHidden="0" w:uiPriority="72" w:unhideWhenUsed="0"/>
-    <w:lsdException w:name="Colorful Grid Accent 2" w:semiHidden="0" w:uiPriority="73" w:unhideWhenUsed="0"/>
-    <w:lsdException w:name="Light Shading Accent 3" w:semiHidden="0" w:uiPriority="60" w:unhideWhenUsed="0"/>
-    <w:lsdException w:name="Light List Accent 3" w:semiHidden="0" w:uiPriority="61" w:unhideWhenUsed="0"/>
-    <w:lsdException w:name="Light Grid Accent 3" w:semiHidden="0" w:uiPriority="62" w:unhideWhenUsed="0"/>
-    <w:lsdException w:name="Medium Shading 1 Accent 3" w:semiHidden="0" w:uiPriority="63" w:unhideWhenUsed="0"/>
-    <w:lsdException w:name="Medium Shading 2 Accent 3" w:semiHidden="0" w:uiPriority="64" w:unhideWhenUsed="0"/>
-    <w:lsdException w:name="Medium List 1 Accent 3" w:semiHidden="0" w:uiPriority="65" w:unhideWhenUsed="0"/>
-    <w:lsdException w:name="Medium List 2 Accent 3" w:semiHidden="0" w:uiPriority="66" w:unhideWhenUsed="0"/>
-    <w:lsdException w:name="Medium Grid 1 Accent 3" w:semiHidden="0" w:uiPriority="67" w:unhideWhenUsed="0"/>
-    <w:lsdException w:name="Medium Grid 2 Accent 3" w:semiHidden="0" w:uiPriority="68" w:unhideWhenUsed="0"/>
-    <w:lsdException w:name="Medium Grid 3 Accent 3" w:semiHidden="0" w:uiPriority="69" w:unhideWhenUsed="0"/>
-    <w:lsdException w:name="Dark List Accent 3" w:semiHidden="0" w:uiPriority="70" w:unhideWhenUsed="0"/>
-    <w:lsdException w:name="Colorful Shading Accent 3" w:semiHidden="0" w:uiPriority="71" w:unhideWhenUsed="0"/>
-    <w:lsdException w:name="Colorful List Accent 3" w:semiHidden="0" w:uiPriority="72" w:unhideWhenUsed="0"/>
-    <w:lsdException w:name="Colorful Grid Accent 3" w:semiHidden="0" w:uiPriority="73" w:unhideWhenUsed="0"/>
-    <w:lsdException w:name="Light Shading Accent 4" w:semiHidden="0" w:uiPriority="60" w:unhideWhenUsed="0"/>
-    <w:lsdException w:name="Light List Accent 4" w:semiHidden="0" w:uiPriority="61" w:unhideWhenUsed="0"/>
-    <w:lsdException w:name="Light Grid Accent 4" w:semiHidden="0" w:uiPriority="62" w:unhideWhenUsed="0"/>
-    <w:lsdException w:name="Medium Shading 1 Accent 4" w:semiHidden="0" w:uiPriority="63" w:unhideWhenUsed="0"/>
-    <w:lsdException w:name="Medium Shading 2 Accent 4" w:semiHidden="0" w:uiPriority="64" w:unhideWhenUsed="0"/>
-    <w:lsdException w:name="Medium List 1 Accent 4" w:semiHidden="0" w:uiPriority="65" w:unhideWhenUsed="0"/>
-    <w:lsdException w:name="Medium List 2 Accent 4" w:semiHidden="0" w:uiPriority="66" w:unhideWhenUsed="0"/>
-    <w:lsdException w:name="Medium Grid 1 Accent 4" w:semiHidden="0" w:uiPriority="67" w:unhideWhenUsed="0"/>
-    <w:lsdException w:name="Medium Grid 2 Accent 4" w:semiHidden="0" w:uiPriority="68" w:unhideWhenUsed="0"/>
-    <w:lsdException w:name="Medium Grid 3 Accent 4" w:semiHidden="0" w:uiPriority="69" w:unhideWhenUsed="0"/>
-    <w:lsdException w:name="Dark List Accent 4" w:semiHidden="0" w:uiPriority="70" w:unhideWhenUsed="0"/>
-    <w:lsdException w:name="Colorful Shading Accent 4" w:semiHidden="0" w:uiPriority="71" w:unhideWhenUsed="0"/>
-    <w:lsdException w:name="Colorful List Accent 4" w:semiHidden="0" w:uiPriority="72" w:unhideWhenUsed="0"/>
-    <w:lsdException w:name="Colorful Grid Accent 4" w:semiHidden="0" w:uiPriority="73" w:unhideWhenUsed="0"/>
-    <w:lsdException w:name="Light Shading Accent 5" w:semiHidden="0" w:uiPriority="60" w:unhideWhenUsed="0"/>
-    <w:lsdException w:name="Light List Accent 5" w:semiHidden="0" w:uiPriority="61" w:unhideWhenUsed="0"/>
-    <w:lsdException w:name="Light Grid Accent 5" w:semiHidden="0" w:uiPriority="62" w:unhideWhenUsed="0"/>
-    <w:lsdException w:name="Medium Shading 1 Accent 5" w:semiHidden="0" w:uiPriority="63" w:unhideWhenUsed="0"/>
-    <w:lsdException w:name="Medium Shading 2 Accent 5" w:semiHidden="0" w:uiPriority="64" w:unhideWhenUsed="0"/>
-    <w:lsdException w:name="Medium List 1 Accent 5" w:semiHidden="0" w:uiPriority="65" w:unhideWhenUsed="0"/>
-    <w:lsdException w:name="Medium List 2 Accent 5" w:semiHidden="0" w:uiPriority="66" w:unhideWhenUsed="0"/>
-    <w:lsdException w:name="Medium Grid 1 Accent 5" w:semiHidden="0" w:uiPriority="67" w:unhideWhenUsed="0"/>
-    <w:lsdException w:name="Medium Grid 2 Accent 5" w:semiHidden="0" w:uiPriority="68" w:unhideWhenUsed="0"/>
-    <w:lsdException w:name="Medium Grid 3 Accent 5" w:semiHidden="0" w:uiPriority="69" w:unhideWhenUsed="0"/>
-    <w:lsdException w:name="Dark List Accent 5" w:semiHidden="0" w:uiPriority="70" w:unhideWhenUsed="0"/>
-    <w:lsdException w:name="Colorful Shading Accent 5" w:semiHidden="0" w:uiPriority="71" w:unhideWhenUsed="0"/>
-    <w:lsdException w:name="Colorful List Accent 5" w:semiHidden="0" w:uiPriority="72" w:unhideWhenUsed="0"/>
-    <w:lsdException w:name="Colorful Grid Accent 5" w:semiHidden="0" w:uiPriority="73" w:unhideWhenUsed="0"/>
-    <w:lsdException w:name="Light Shading Accent 6" w:semiHidden="0" w:uiPriority="60" w:unhideWhenUsed="0"/>
-    <w:lsdException w:name="Light List Accent 6" w:semiHidden="0" w:uiPriority="61" w:unhideWhenUsed="0"/>
-    <w:lsdException w:name="Light Grid Accent 6" w:semiHidden="0" w:uiPriority="62" w:unhideWhenUsed="0"/>
-    <w:lsdException w:name="Medium Shading 1 Accent 6" w:semiHidden="0" w:uiPriority="63" w:unhideWhenUsed="0"/>
-    <w:lsdException w:name="Medium Shading 2 Accent 6" w:semiHidden="0" w:uiPriority="64" w:unhideWhenUsed="0"/>
-    <w:lsdException w:name="Medium List 1 Accent 6" w:semiHidden="0" w:uiPriority="65" w:unhideWhenUsed="0"/>
-    <w:lsdException w:name="Medium List 2 Accent 6" w:semiHidden="0" w:uiPriority="66" w:unhideWhenUsed="0"/>
-    <w:lsdException w:name="Medium Grid 1 Accent 6" w:semiHidden="0" w:uiPriority="67" w:unhideWhenUsed="0"/>
-    <w:lsdException w:name="Medium Grid 2 Accent 6" w:semiHidden="0" w:uiPriority="68" w:unhideWhenUsed="0"/>
-    <w:lsdException w:name="Medium Grid 3 Accent 6" w:semiHidden="0" w:uiPriority="69" w:unhideWhenUsed="0"/>
-    <w:lsdException w:name="Dark List Accent 6" w:semiHidden="0" w:uiPriority="70" w:unhideWhenUsed="0"/>
-    <w:lsdException w:name="Colorful Shading Accent 6" w:semiHidden="0" w:uiPriority="71" w:unhideWhenUsed="0"/>
-    <w:lsdException w:name="Colorful List Accent 6" w:semiHidden="0" w:uiPriority="72" w:unhideWhenUsed="0"/>
-    <w:lsdException w:name="Colorful Grid Accent 6" w:semiHidden="0" w:uiPriority="73" w:unhideWhenUsed="0"/>
-    <w:lsdException w:name="Subtle Emphasis" w:semiHidden="0" w:uiPriority="19" w:unhideWhenUsed="0" w:qFormat="1"/>
-    <w:lsdException w:name="Intense Emphasis" w:semiHidden="0" w:uiPriority="21" w:unhideWhenUsed="0" w:qFormat="1"/>
-    <w:lsdException w:name="Subtle Reference" w:semiHidden="0" w:uiPriority="31" w:unhideWhenUsed="0" w:qFormat="1"/>
-    <w:lsdException w:name="Intense Reference" w:semiHidden="0" w:uiPriority="32" w:unhideWhenUsed="0" w:qFormat="1"/>
-    <w:lsdException w:name="Book Title" w:semiHidden="0" w:uiPriority="33" w:unhideWhenUsed="0" w:qFormat="1"/>
-    <w:lsdException w:name="Bibliography" w:uiPriority="37"/>
-    <w:lsdException w:name="TOC Heading" w:uiPriority="39" w:qFormat="1"/>
-  </w:latentStyles>
-  <w:style w:type="paragraph" w:default="1" w:styleId="Normal">
-    <w:name w:val="Normal"/>
-    <w:qFormat/>
-  </w:style>
-  <w:style w:type="character" w:default="1" w:styleId="DefaultParagraphFont">
-    <w:name w:val="Default Paragraph Font"/>
-    <w:uiPriority w:val="1"/>
-    <w:semiHidden/>
-    <w:unhideWhenUsed/>
-  </w:style>
-  <w:style w:type="table" w:default="1" w:styleId="TableNormal">
-    <w:name w:val="Normal Table"/>
-    <w:uiPriority w:val="99"/>
-    <w:semiHidden/>
-    <w:unhideWhenUsed/>
-    <w:tblPr>
-      <w:tblInd w:w="0" w:type="dxa"/>
-      <w:tblCellMar>
-        <w:top w:w="0" w:type="dxa"/>
-        <w:left w:w="108" w:type="dxa"/>
-        <w:bottom w:w="0" w:type="dxa"/>
-        <w:right w:w="108" w:type="dxa"/>
-      </w:tblCellMar>
-    </w:tblPr>
-  </w:style>
-  <w:style w:type="numbering" w:default="1" w:styleId="NoList">
-    <w:name w:val="No List"/>
-    <w:uiPriority w:val="99"/>
-    <w:semiHidden/>
-    <w:unhideWhenUsed/>
-  </w:style>
-  <w:style w:type="paragraph" w:styleId="BalloonText">
-    <w:name w:val="Balloon Text"/>
-    <w:basedOn w:val="Normal"/>
-    <w:link w:val="BalloonTextChar"/>
-    <w:uiPriority w:val="99"/>
-    <w:semiHidden/>
-    <w:unhideWhenUsed/>
-    <w:rsid w:val="00DE16AE"/>
-    <w:rPr>
-      <w:rFonts w:ascii="Lucida Grande" w:hAnsi="Lucida Grande" w:cs="Lucida Grande"/>
-      <w:sz w:val="18"/>
-      <w:szCs w:val="18"/>
-    </w:rPr>
-  </w:style>
-  <w:style w:type="character" w:customStyle="1" w:styleId="BalloonTextChar">
-    <w:name w:val="Balloon Text Char"/>
-    <w:basedOn w:val="DefaultParagraphFont"/>
-    <w:link w:val="BalloonText"/>
-    <w:uiPriority w:val="99"/>
-    <w:semiHidden/>
-    <w:rsid w:val="00DE16AE"/>
-    <w:rPr>
-      <w:rFonts w:ascii="Lucida Grande" w:hAnsi="Lucida Grande" w:cs="Lucida Grande"/>
-      <w:sz w:val="18"/>
-      <w:szCs w:val="18"/>
-    </w:rPr>
-  </w:style>
-</w:styles>
-</file>
-
-<file path=word/stylesWithEffects.xml><?xml version="1.0" encoding="utf-8"?>
-<w:styles xmlns:wpc="http://schemas.microsoft.com/office/word/2010/wordprocessingCanvas" xmlns:mo="http://schemas.microsoft.com/office/mac/office/2008/main" xmlns:mc="http://schemas.openxmlformats.org/markup-compatibility/2006" xmlns:mv="urn:schemas-microsoft-com:mac:vml" xmlns:o="urn:schemas-microsoft-com:office:office" xmlns:r="http://schemas.openxmlformats.org/officeDocument/2006/relationships" xmlns:m="http://schemas.openxmlformats.org/officeDocument/2006/math" xmlns:v="urn:schemas-microsoft-com:vml" xmlns:wp14="http://schemas.microsoft.com/office/word/2010/wordprocessingDrawing" xmlns:wp="http://schemas.openxmlformats.org/drawingml/2006/wordprocessingDrawing" xmlns:w10="urn:schemas-microsoft-com:office:word" xmlns:w="http://schemas.openxmlformats.org/wordprocessingml/2006/main" xmlns:w14="http://schemas.microsoft.com/office/word/2010/wordml" xmlns:wpg="http://schemas.microsoft.com/office/word/2010/wordprocessingGroup" xmlns:wpi="http://schemas.microsoft.com/office/word/2010/wordprocessingInk" xmlns:wne="http://schemas.microsoft.com/office/word/2006/wordml" xmlns:wps="http://schemas.microsoft.com/office/word/2010/wordprocessingShape" mc:Ignorable="w14 wp14">
-  <w:docDefaults>
-    <w:rPrDefault>
-      <w:rPr>
-        <w:rFonts w:asciiTheme="minorHAnsi" w:eastAsiaTheme="minorEastAsia" w:hAnsiTheme="minorHAnsi" w:cstheme="minorBidi"/>
-        <w:sz w:val="24"/>
-        <w:szCs w:val="24"/>
-        <w:lang w:val="en-US" w:eastAsia="en-US" w:bidi="ar-SA"/>
-      </w:rPr>
-    </w:rPrDefault>
-    <w:pPrDefault/>
-  </w:docDefaults>
-  <w:latentStyles w:defLockedState="0" w:defUIPriority="99" w:defSemiHidden="1" w:defUnhideWhenUsed="1" w:defQFormat="0" w:count="276">
-    <w:lsdException w:name="Normal" w:semiHidden="0" w:uiPriority="0" w:unhideWhenUsed="0" w:qFormat="1"/>
-    <w:lsdException w:name="heading 1" w:semiHidden="0" w:uiPriority="9" w:unhideWhenUsed="0" w:qFormat="1"/>
-    <w:lsdException w:name="heading 2" w:uiPriority="9" w:qFormat="1"/>
-    <w:lsdException w:name="heading 3" w:uiPriority="9" w:qFormat="1"/>
-    <w:lsdException w:name="heading 4" w:uiPriority="9" w:qFormat="1"/>
-    <w:lsdException w:name="heading 5" w:uiPriority="9" w:qFormat="1"/>
-    <w:lsdException w:name="heading 6" w:uiPriority="9" w:qFormat="1"/>
-    <w:lsdException w:name="heading 7" w:uiPriority="9" w:qFormat="1"/>
-    <w:lsdException w:name="heading 8" w:uiPriority="9" w:qFormat="1"/>
-    <w:lsdException w:name="heading 9" w:uiPriority="9" w:qFormat="1"/>
-    <w:lsdException w:name="toc 1" w:uiPriority="39"/>
-    <w:lsdException w:name="toc 2" w:uiPriority="39"/>
-    <w:lsdException w:name="toc 3" w:uiPriority="39"/>
-    <w:lsdException w:name="toc 4" w:uiPriority="39"/>
-    <w:lsdException w:name="toc 5" w:uiPriority="39"/>
-    <w:lsdException w:name="toc 6" w:uiPriority="39"/>
-    <w:lsdException w:name="toc 7" w:uiPriority="39"/>
-    <w:lsdException w:name="toc 8" w:uiPriority="39"/>
-    <w:lsdException w:name="toc 9" w:uiPriority="39"/>
-    <w:lsdException w:name="caption" w:uiPriority="35" w:qFormat="1"/>
-    <w:lsdException w:name="Title" w:semiHidden="0" w:uiPriority="10" w:unhideWhenUsed="0" w:qFormat="1"/>
-    <w:lsdException w:name="Default Paragraph Font" w:uiPriority="1"/>
-    <w:lsdException w:name="Subtitle" w:semiHidden="0" w:uiPriority="11" w:unhideWhenUsed="0" w:qFormat="1"/>
-    <w:lsdException w:name="Strong" w:semiHidden="0" w:uiPriority="22" w:unhideWhenUsed="0" w:qFormat="1"/>
-    <w:lsdException w:name="Emphasis" w:semiHidden="0" w:uiPriority="20" w:unhideWhenUsed="0" w:qFormat="1"/>
-    <w:lsdException w:name="Table Grid" w:semiHidden="0" w:uiPriority="59" w:unhideWhenUsed="0"/>
-    <w:lsdException w:name="Placeholder Text" w:unhideWhenUsed="0"/>
-    <w:lsdException w:name="No Spacing" w:semiHidden="0" w:uiPriority="1" w:unhideWhenUsed="0" w:qFormat="1"/>
-    <w:lsdException w:name="Light Shading" w:semiHidden="0" w:uiPriority="60" w:unhideWhenUsed="0"/>
-    <w:lsdException w:name="Light List" w:semiHidden="0" w:uiPriority="61" w:unhideWhenUsed="0"/>
-    <w:lsdException w:name="Light Grid" w:semiHidden="0" w:uiPriority="62" w:unhideWhenUsed="0"/>
-    <w:lsdException w:name="Medium Shading 1" w:semiHidden="0" w:uiPriority="63" w:unhideWhenUsed="0"/>
-    <w:lsdException w:name="Medium Shading 2" w:semiHidden="0" w:uiPriority="64" w:unhideWhenUsed="0"/>
-    <w:lsdException w:name="Medium List 1" w:semiHidden="0" w:uiPriority="65" w:unhideWhenUsed="0"/>
-    <w:lsdException w:name="Medium List 2" w:semiHidden="0" w:uiPriority="66" w:unhideWhenUsed="0"/>
-    <w:lsdException w:name="Medium Grid 1" w:semiHidden="0" w:uiPriority="67" w:unhideWhenUsed="0"/>
-    <w:lsdException w:name="Medium Grid 2" w:semiHidden="0" w:uiPriority="68" w:unhideWhenUsed="0"/>
-    <w:lsdException w:name="Medium Grid 3" w:semiHidden="0" w:uiPriority="69" w:unhideWhenUsed="0"/>
-    <w:lsdException w:name="Dark List" w:semiHidden="0" w:uiPriority="70" w:unhideWhenUsed="0"/>
-    <w:lsdException w:name="Colorful Shading" w:semiHidden="0" w:uiPriority="71" w:unhideWhenUsed="0"/>
-    <w:lsdException w:name="Colorful List" w:semiHidden="0" w:uiPriority="72" w:unhideWhenUsed="0"/>
-    <w:lsdException w:name="Colorful Grid" w:semiHidden="0" w:uiPriority="73" w:unhideWhenUsed="0"/>
-    <w:lsdException w:name="Light Shading Accent 1" w:semiHidden="0" w:uiPriority="60" w:unhideWhenUsed="0"/>
-    <w:lsdException w:name="Light List Accent 1" w:semiHidden="0" w:uiPriority="61" w:unhideWhenUsed="0"/>
-    <w:lsdException w:name="Light Grid Accent 1" w:semiHidden="0" w:uiPriority="62" w:unhideWhenUsed="0"/>
-    <w:lsdException w:name="Medium Shading 1 Accent 1" w:semiHidden="0" w:uiPriority="63" w:unhideWhenUsed="0"/>
-    <w:lsdException w:name="Medium Shading 2 Accent 1" w:semiHidden="0" w:uiPriority="64" w:unhideWhenUsed="0"/>
-    <w:lsdException w:name="Medium List 1 Accent 1" w:semiHidden="0" w:uiPriority="65" w:unhideWhenUsed="0"/>
-    <w:lsdException w:name="Revision" w:unhideWhenUsed="0"/>
-    <w:lsdException w:name="List Paragraph" w:semiHidden="0" w:uiPriority="34" w:unhideWhenUsed="0" w:qFormat="1"/>
-    <w:lsdException w:name="Quote" w:semiHidden="0" w:uiPriority="29" w:unhideWhenUsed="0" w:qFormat="1"/>
-    <w:lsdException w:name="Intense Quote" w:semiHidden="0" w:uiPriority="30" w:unhideWhenUsed="0" w:qFormat="1"/>
-    <w:lsdException w:name="Medium List 2 Accent 1" w:semiHidden="0" w:uiPriority="66" w:unhideWhenUsed="0"/>
-    <w:lsdException w:name="Medium Grid 1 Accent 1" w:semiHidden="0" w:uiPriority="67" w:unhideWhenUsed="0"/>
-    <w:lsdException w:name="Medium Grid 2 Accent 1" w:semiHidden="0" w:uiPriority="68" w:unhideWhenUsed="0"/>
-    <w:lsdException w:name="Medium Grid 3 Accent 1" w:semiHidden="0" w:uiPriority="69" w:unhideWhenUsed="0"/>
-    <w:lsdException w:name="Dark List Accent 1" w:semiHidden="0" w:uiPriority="70" w:unhideWhenUsed="0"/>
-    <w:lsdException w:name="Colorful Shading Accent 1" w:semiHidden="0" w:uiPriority="71" w:unhideWhenUsed="0"/>
-    <w:lsdException w:name="Colorful List Accent 1" w:semiHidden="0" w:uiPriority="72" w:unhideWhenUsed="0"/>
-    <w:lsdException w:name="Colorful Grid Accent 1" w:semiHidden="0" w:uiPriority="73" w:unhideWhenUsed="0"/>
-    <w:lsdException w:name="Light Shading Accent 2" w:semiHidden="0" w:uiPriority="60" w:unhideWhenUsed="0"/>
-    <w:lsdException w:name="Light List Accent 2" w:semiHidden="0" w:uiPriority="61" w:unhideWhenUsed="0"/>
-    <w:lsdException w:name="Light Grid Accent 2" w:semiHidden="0" w:uiPriority="62" w:unhideWhenUsed="0"/>
-    <w:lsdException w:name="Medium Shading 1 Accent 2" w:semiHidden="0" w:uiPriority="63" w:unhideWhenUsed="0"/>
-    <w:lsdException w:name="Medium Shading 2 Accent 2" w:semiHidden="0" w:uiPriority="64" w:unhideWhenUsed="0"/>
-    <w:lsdException w:name="Medium List 1 Accent 2" w:semiHidden="0" w:uiPriority="65" w:unhideWhenUsed="0"/>
-    <w:lsdException w:name="Medium List 2 Accent 2" w:semiHidden="0" w:uiPriority="66" w:unhideWhenUsed="0"/>
-    <w:lsdException w:name="Medium Grid 1 Accent 2" w:semiHidden="0" w:uiPriority="67" w:unhideWhenUsed="0"/>
-    <w:lsdException w:name="Medium Grid 2 Accent 2" w:semiHidden="0" w:uiPriority="68" w:unhideWhenUsed="0"/>
-    <w:lsdException w:name="Medium Grid 3 Accent 2" w:semiHidden="0" w:uiPriority="69" w:unhideWhenUsed="0"/>
-    <w:lsdException w:name="Dark List Accent 2" w:semiHidden="0" w:uiPriority="70" w:unhideWhenUsed="0"/>
-    <w:lsdException w:name="Colorful Shading Accent 2" w:semiHidden="0" w:uiPriority="71" w:unhideWhenUsed="0"/>
-    <w:lsdException w:name="Colorful List Accent 2" w:semiHidden="0" w:uiPriority="72" w:unhideWhenUsed="0"/>
-    <w:lsdException w:name="Colorful Grid Accent 2" w:semiHidden="0" w:uiPriority="73" w:unhideWhenUsed="0"/>
-    <w:lsdException w:name="Light Shading Accent 3" w:semiHidden="0" w:uiPriority="60" w:unhideWhenUsed="0"/>
-    <w:lsdException w:name="Light List Accent 3" w:semiHidden="0" w:uiPriority="61" w:unhideWhenUsed="0"/>
-    <w:lsdException w:name="Light Grid Accent 3" w:semiHidden="0" w:uiPriority="62" w:unhideWhenUsed="0"/>
-    <w:lsdException w:name="Medium Shading 1 Accent 3" w:semiHidden="0" w:uiPriority="63" w:unhideWhenUsed="0"/>
-    <w:lsdException w:name="Medium Shading 2 Accent 3" w:semiHidden="0" w:uiPriority="64" w:unhideWhenUsed="0"/>
-    <w:lsdException w:name="Medium List 1 Accent 3" w:semiHidden="0" w:uiPriority="65" w:unhideWhenUsed="0"/>
-    <w:lsdException w:name="Medium List 2 Accent 3" w:semiHidden="0" w:uiPriority="66" w:unhideWhenUsed="0"/>
-    <w:lsdException w:name="Medium Grid 1 Accent 3" w:semiHidden="0" w:uiPriority="67" w:unhideWhenUsed="0"/>
-    <w:lsdException w:name="Medium Grid 2 Accent 3" w:semiHidden="0" w:uiPriority="68" w:unhideWhenUsed="0"/>
-    <w:lsdException w:name="Medium Grid 3 Accent 3" w:semiHidden="0" w:uiPriority="69" w:unhideWhenUsed="0"/>
-    <w:lsdException w:name="Dark List Accent 3" w:semiHidden="0" w:uiPriority="70" w:unhideWhenUsed="0"/>
-    <w:lsdException w:name="Colorful Shading Accent 3" w:semiHidden="0" w:uiPriority="71" w:unhideWhenUsed="0"/>
-    <w:lsdException w:name="Colorful List Accent 3" w:semiHidden="0" w:uiPriority="72" w:unhideWhenUsed="0"/>
-    <w:lsdException w:name="Colorful Grid Accent 3" w:semiHidden="0" w:uiPriority="73" w:unhideWhenUsed="0"/>
-    <w:lsdException w:name="Light Shading Accent 4" w:semiHidden="0" w:uiPriority="60" w:unhideWhenUsed="0"/>
-    <w:lsdException w:name="Light List Accent 4" w:semiHidden="0" w:uiPriority="61" w:unhideWhenUsed="0"/>
-    <w:lsdException w:name="Light Grid Accent 4" w:semiHidden="0" w:uiPriority="62" w:unhideWhenUsed="0"/>
-    <w:lsdException w:name="Medium Shading 1 Accent 4" w:semiHidden="0" w:uiPriority="63" w:unhideWhenUsed="0"/>
-    <w:lsdException w:name="Medium Shading 2 Accent 4" w:semiHidden="0" w:uiPriority="64" w:unhideWhenUsed="0"/>
-    <w:lsdException w:name="Medium List 1 Accent 4" w:semiHidden="0" w:uiPriority="65" w:unhideWhenUsed="0"/>
-    <w:lsdException w:name="Medium List 2 Accent 4" w:semiHidden="0" w:uiPriority="66" w:unhideWhenUsed="0"/>
-    <w:lsdException w:name="Medium Grid 1 Accent 4" w:semiHidden="0" w:uiPriority="67" w:unhideWhenUsed="0"/>
-    <w:lsdException w:name="Medium Grid 2 Accent 4" w:semiHidden="0" w:uiPriority="68" w:unhideWhenUsed="0"/>
-    <w:lsdException w:name="Medium Grid 3 Accent 4" w:semiHidden="0" w:uiPriority="69" w:unhideWhenUsed="0"/>
-    <w:lsdException w:name="Dark List Accent 4" w:semiHidden="0" w:uiPriority="70" w:unhideWhenUsed="0"/>
-    <w:lsdException w:name="Colorful Shading Accent 4" w:semiHidden="0" w:uiPriority="71" w:unhideWhenUsed="0"/>
-    <w:lsdException w:name="Colorful List Accent 4" w:semiHidden="0" w:uiPriority="72" w:unhideWhenUsed="0"/>
-    <w:lsdException w:name="Colorful Grid Accent 4" w:semiHidden="0" w:uiPriority="73" w:unhideWhenUsed="0"/>
-    <w:lsdException w:name="Light Shading Accent 5" w:semiHidden="0" w:uiPriority="60" w:unhideWhenUsed="0"/>
-    <w:lsdException w:name="Light List Accent 5" w:semiHidden="0" w:uiPriority="61" w:unhideWhenUsed="0"/>
-    <w:lsdException w:name="Light Grid Accent 5" w:semiHidden="0" w:uiPriority="62" w:unhideWhenUsed="0"/>
-    <w:lsdException w:name="Medium Shading 1 Accent 5" w:semiHidden="0" w:uiPriority="63" w:unhideWhenUsed="0"/>
-    <w:lsdException w:name="Medium Shading 2 Accent 5" w:semiHidden="0" w:uiPriority="64" w:unhideWhenUsed="0"/>
-    <w:lsdException w:name="Medium List 1 Accent 5" w:semiHidden="0" w:uiPriority="65" w:unhideWhenUsed="0"/>
-    <w:lsdException w:name="Medium List 2 Accent 5" w:semiHidden="0" w:uiPriority="66" w:unhideWhenUsed="0"/>
-    <w:lsdException w:name="Medium Grid 1 Accent 5" w:semiHidden="0" w:uiPriority="67" w:unhideWhenUsed="0"/>
-    <w:lsdException w:name="Medium Grid 2 Accent 5" w:semiHidden="0" w:uiPriority="68" w:unhideWhenUsed="0"/>
-    <w:lsdException w:name="Medium Grid 3 Accent 5" w:semiHidden="0" w:uiPriority="69" w:unhideWhenUsed="0"/>
-    <w:lsdException w:name="Dark List Accent 5" w:semiHidden="0" w:uiPriority="70" w:unhideWhenUsed="0"/>
-    <w:lsdException w:name="Colorful Shading Accent 5" w:semiHidden="0" w:uiPriority="71" w:unhideWhenUsed="0"/>
-    <w:lsdException w:name="Colorful List Accent 5" w:semiHidden="0" w:uiPriority="72" w:unhideWhenUsed="0"/>
-    <w:lsdException w:name="Colorful Grid Accent 5" w:semiHidden="0" w:uiPriority="73" w:unhideWhenUsed="0"/>
-    <w:lsdException w:name="Light Shading Accent 6" w:semiHidden="0" w:uiPriority="60" w:unhideWhenUsed="0"/>
-    <w:lsdException w:name="Light List Accent 6" w:semiHidden="0" w:uiPriority="61" w:unhideWhenUsed="0"/>
-    <w:lsdException w:name="Light Grid Accent 6" w:semiHidden="0" w:uiPriority="62" w:unhideWhenUsed="0"/>
-    <w:lsdException w:name="Medium Shading 1 Accent 6" w:semiHidden="0" w:uiPriority="63" w:unhideWhenUsed="0"/>
-    <w:lsdException w:name="Medium Shading 2 Accent 6" w:semiHidden="0" w:uiPriority="64" w:unhideWhenUsed="0"/>
-    <w:lsdException w:name="Medium List 1 Accent 6" w:semiHidden="0" w:uiPriority="65" w:unhideWhenUsed="0"/>
-    <w:lsdException w:name="Medium List 2 Accent 6" w:semiHidden="0" w:uiPriority="66" w:unhideWhenUsed="0"/>
-    <w:lsdException w:name="Medium Grid 1 Accent 6" w:semiHidden="0" w:uiPriority="67" w:unhideWhenUsed="0"/>
-    <w:lsdException w:name="Medium Grid 2 Accent 6" w:semiHidden="0" w:uiPriority="68" w:unhideWhenUsed="0"/>
-    <w:lsdException w:name="Medium Grid 3 Accent 6" w:semiHidden="0" w:uiPriority="69" w:unhideWhenUsed="0"/>
-    <w:lsdException w:name="Dark List Accent 6" w:semiHidden="0" w:uiPriority="70" w:unhideWhenUsed="0"/>
-    <w:lsdException w:name="Colorful Shading Accent 6" w:semiHidden="0" w:uiPriority="71" w:unhideWhenUsed="0"/>
-    <w:lsdException w:name="Colorful List Accent 6" w:semiHidden="0" w:uiPriority="72" w:unhideWhenUsed="0"/>
-    <w:lsdException w:name="Colorful Grid Accent 6" w:semiHidden="0" w:uiPriority="73" w:unhideWhenUsed="0"/>
-    <w:lsdException w:name="Subtle Emphasis" w:semiHidden="0" w:uiPriority="19" w:unhideWhenUsed="0" w:qFormat="1"/>
-    <w:lsdException w:name="Intense Emphasis" w:semiHidden="0" w:uiPriority="21" w:unhideWhenUsed="0" w:qFormat="1"/>
-    <w:lsdException w:name="Subtle Reference" w:semiHidden="0" w:uiPriority="31" w:unhideWhenUsed="0" w:qFormat="1"/>
-    <w:lsdException w:name="Intense Reference" w:semiHidden="0" w:uiPriority="32" w:unhideWhenUsed="0" w:qFormat="1"/>
-    <w:lsdException w:name="Book Title" w:semiHidden="0" w:uiPriority="33" w:unhideWhenUsed="0" w:qFormat="1"/>
-    <w:lsdException w:name="Bibliography" w:uiPriority="37"/>
-    <w:lsdException w:name="TOC Heading" w:uiPriority="39" w:qFormat="1"/>
+  <w:latentStyles w:defLockedState="0" w:defUIPriority="99" w:defSemiHidden="0" w:defUnhideWhenUsed="0" w:defQFormat="0" w:count="371">
+    <w:lsdException w:name="Normal" w:uiPriority="0" w:qFormat="1"/>
+    <w:lsdException w:name="heading 1" w:uiPriority="9" w:qFormat="1"/>
+    <w:lsdException w:name="heading 2" w:semiHidden="1" w:uiPriority="9" w:unhideWhenUsed="1" w:qFormat="1"/>
+    <w:lsdException w:name="heading 3" w:semiHidden="1" w:uiPriority="9" w:unhideWhenUsed="1" w:qFormat="1"/>
+    <w:lsdException w:name="heading 4" w:semiHidden="1" w:uiPriority="9" w:unhideWhenUsed="1" w:qFormat="1"/>
+    <w:lsdException w:name="heading 5" w:semiHidden="1" w:uiPriority="9" w:unhideWhenUsed="1" w:qFormat="1"/>
+    <w:lsdException w:name="heading 6" w:semiHidden="1" w:uiPriority="9" w:unhideWhenUsed="1" w:qFormat="1"/>
+    <w:lsdException w:name="heading 7" w:semiHidden="1" w:uiPriority="9" w:unhideWhenUsed="1" w:qFormat="1"/>
+    <w:lsdException w:name="heading 8" w:semiHidden="1" w:uiPriority="9" w:unhideWhenUsed="1" w:qFormat="1"/>
+    <w:lsdException w:name="heading 9" w:semiHidden="1" w:uiPriority="9" w:unhideWhenUsed="1" w:qFormat="1"/>
+    <w:lsdException w:name="index 1" w:semiHidden="1" w:unhideWhenUsed="1"/>
+    <w:lsdException w:name="index 2" w:semiHidden="1" w:unhideWhenUsed="1"/>
+    <w:lsdException w:name="index 3" w:semiHidden="1" w:unhideWhenUsed="1"/>
+    <w:lsdException w:name="index 4" w:semiHidden="1" w:unhideWhenUsed="1"/>
+    <w:lsdException w:name="index 5" w:semiHidden="1" w:unhideWhenUsed="1"/>
+    <w:lsdException w:name="index 6" w:semiHidden="1" w:unhideWhenUsed="1"/>
+    <w:lsdException w:name="index 7" w:semiHidden="1" w:unhideWhenUsed="1"/>
+    <w:lsdException w:name="index 8" w:semiHidden="1" w:unhideWhenUsed="1"/>
+    <w:lsdException w:name="index 9" w:semiHidden="1" w:unhideWhenUsed="1"/>
+    <w:lsdException w:name="toc 1" w:semiHidden="1" w:uiPriority="39" w:unhideWhenUsed="1"/>
+    <w:lsdException w:name="toc 2" w:semiHidden="1" w:uiPriority="39" w:unhideWhenUsed="1"/>
+    <w:lsdException w:name="toc 3" w:semiHidden="1" w:uiPriority="39" w:unhideWhenUsed="1"/>
+    <w:lsdException w:name="toc 4" w:semiHidden="1" w:uiPriority="39" w:unhideWhenUsed="1"/>
+    <w:lsdException w:name="toc 5" w:semiHidden="1" w:uiPriority="39" w:unhideWhenUsed="1"/>
+    <w:lsdException w:name="toc 6" w:semiHidden="1" w:uiPriority="39" w:unhideWhenUsed="1"/>
+    <w:lsdException w:name="toc 7" w:semiHidden="1" w:uiPriority="39" w:unhideWhenUsed="1"/>
+    <w:lsdException w:name="toc 8" w:semiHidden="1" w:uiPriority="39" w:unhideWhenUsed="1"/>
+    <w:lsdException w:name="toc 9" w:semiHidden="1" w:uiPriority="39" w:unhideWhenUsed="1"/>
+    <w:lsdException w:name="Normal Indent" w:semiHidden="1" w:unhideWhenUsed="1"/>
+    <w:lsdException w:name="footnote text" w:semiHidden="1" w:unhideWhenUsed="1"/>
+    <w:lsdException w:name="annotation text" w:semiHidden="1" w:unhideWhenUsed="1"/>
+    <w:lsdException w:name="header" w:semiHidden="1" w:unhideWhenUsed="1"/>
+    <w:lsdException w:name="footer" w:semiHidden="1" w:unhideWhenUsed="1"/>
+    <w:lsdException w:name="index heading" w:semiHidden="1" w:unhideWhenUsed="1"/>
+    <w:lsdException w:name="caption" w:semiHidden="1" w:uiPriority="35" w:unhideWhenUsed="1" w:qFormat="1"/>
+    <w:lsdException w:name="table of figures" w:semiHidden="1" w:unhideWhenUsed="1"/>
+    <w:lsdException w:name="envelope address" w:semiHidden="1" w:unhideWhenUsed="1"/>
+    <w:lsdException w:name="envelope return" w:semiHidden="1" w:unhideWhenUsed="1"/>
+    <w:lsdException w:name="footnote reference" w:semiHidden="1" w:unhideWhenUsed="1"/>
+    <w:lsdException w:name="annotation reference" w:semiHidden="1" w:unhideWhenUsed="1"/>
+    <w:lsdException w:name="line number" w:semiHidden="1" w:unhideWhenUsed="1"/>
+    <w:lsdException w:name="page number" w:semiHidden="1" w:unhideWhenUsed="1"/>
+    <w:lsdException w:name="endnote reference" w:semiHidden="1" w:unhideWhenUsed="1"/>
+    <w:lsdException w:name="endnote text" w:semiHidden="1" w:unhideWhenUsed="1"/>
+    <w:lsdException w:name="table of authorities" w:semiHidden="1" w:unhideWhenUsed="1"/>
+    <w:lsdException w:name="macro" w:semiHidden="1" w:unhideWhenUsed="1"/>
+    <w:lsdException w:name="toa heading" w:semiHidden="1" w:unhideWhenUsed="1"/>
+    <w:lsdException w:name="List" w:semiHidden="1" w:unhideWhenUsed="1"/>
+    <w:lsdException w:name="List Bullet" w:semiHidden="1" w:unhideWhenUsed="1"/>
+    <w:lsdException w:name="List Number" w:semiHidden="1" w:unhideWhenUsed="1"/>
+    <w:lsdException w:name="List 2" w:semiHidden="1" w:unhideWhenUsed="1"/>
+    <w:lsdException w:name="List 3" w:semiHidden="1" w:unhideWhenUsed="1"/>
+    <w:lsdException w:name="List 4" w:semiHidden="1" w:unhideWhenUsed="1"/>
+    <w:lsdException w:name="List 5" w:semiHidden="1" w:unhideWhenUsed="1"/>
+    <w:lsdException w:name="List Bullet 2" w:semiHidden="1" w:unhideWhenUsed="1"/>
+    <w:lsdException w:name="List Bullet 3" w:semiHidden="1" w:unhideWhenUsed="1"/>
+    <w:lsdException w:name="List Bullet 4" w:semiHidden="1" w:unhideWhenUsed="1"/>
+    <w:lsdException w:name="List Bullet 5" w:semiHidden="1" w:unhideWhenUsed="1"/>
+    <w:lsdException w:name="List Number 2" w:semiHidden="1" w:unhideWhenUsed="1"/>
+    <w:lsdException w:name="List Number 3" w:semiHidden="1" w:unhideWhenUsed="1"/>
+    <w:lsdException w:name="List Number 4" w:semiHidden="1" w:unhideWhenUsed="1"/>
+    <w:lsdException w:name="List Number 5" w:semiHidden="1" w:unhideWhenUsed="1"/>
+    <w:lsdException w:name="Title" w:uiPriority="10" w:qFormat="1"/>
+    <w:lsdException w:name="Closing" w:semiHidden="1" w:unhideWhenUsed="1"/>
+    <w:lsdException w:name="Signature" w:semiHidden="1" w:unhideWhenUsed="1"/>
+    <w:lsdException w:name="Default Paragraph Font" w:semiHidden="1" w:uiPriority="1" w:unhideWhenUsed="1"/>
+    <w:lsdException w:name="Body Text" w:semiHidden="1" w:unhideWhenUsed="1"/>
+    <w:lsdException w:name="Body Text Indent" w:semiHidden="1" w:unhideWhenUsed="1"/>
+    <w:lsdException w:name="List Continue" w:semiHidden="1" w:unhideWhenUsed="1"/>
+    <w:lsdException w:name="List Continue 2" w:semiHidden="1" w:unhideWhenUsed="1"/>
+    <w:lsdException w:name="List Continue 3" w:semiHidden="1" w:unhideWhenUsed="1"/>
+    <w:lsdException w:name="List Continue 4" w:semiHidden="1" w:unhideWhenUsed="1"/>
+    <w:lsdException w:name="List Continue 5" w:semiHidden="1" w:unhideWhenUsed="1"/>
+    <w:lsdException w:name="Message Header" w:semiHidden="1" w:unhideWhenUsed="1"/>
+    <w:lsdException w:name="Subtitle" w:uiPriority="11" w:qFormat="1"/>
+    <w:lsdException w:name="Salutation" w:semiHidden="1" w:unhideWhenUsed="1"/>
+    <w:lsdException w:name="Date" w:semiHidden="1" w:unhideWhenUsed="1"/>
+    <w:lsdException w:name="Body Text First Indent" w:semiHidden="1" w:unhideWhenUsed="1"/>
+    <w:lsdException w:name="Body Text First Indent 2" w:semiHidden="1" w:unhideWhenUsed="1"/>
+    <w:lsdException w:name="Note Heading" w:semiHidden="1" w:unhideWhenUsed="1"/>
+    <w:lsdException w:name="Body Text 2" w:semiHidden="1" w:unhideWhenUsed="1"/>
+    <w:lsdException w:name="Body Text 3" w:semiHidden="1" w:unhideWhenUsed="1"/>
+    <w:lsdException w:name="Body Text Indent 2" w:semiHidden="1" w:unhideWhenUsed="1"/>
+    <w:lsdException w:name="Body Text Indent 3" w:semiHidden="1" w:unhideWhenUsed="1"/>
+    <w:lsdException w:name="Block Text" w:semiHidden="1" w:unhideWhenUsed="1"/>
+    <w:lsdException w:name="Hyperlink" w:semiHidden="1" w:unhideWhenUsed="1"/>
+    <w:lsdException w:name="FollowedHyperlink" w:semiHidden="1" w:unhideWhenUsed="1"/>
+    <w:lsdException w:name="Strong" w:uiPriority="22" w:qFormat="1"/>
+    <w:lsdException w:name="Emphasis" w:uiPriority="20" w:qFormat="1"/>
+    <w:lsdException w:name="Document Map" w:semiHidden="1" w:unhideWhenUsed="1"/>
+    <w:lsdException w:name="Plain Text" w:semiHidden="1" w:unhideWhenUsed="1"/>
+    <w:lsdException w:name="E-mail Signature" w:semiHidden="1" w:unhideWhenUsed="1"/>
+    <w:lsdException w:name="HTML Top of Form" w:semiHidden="1" w:unhideWhenUsed="1"/>
+    <w:lsdException w:name="HTML Bottom of Form" w:semiHidden="1" w:unhideWhenUsed="1"/>
+    <w:lsdException w:name="Normal (Web)" w:semiHidden="1" w:unhideWhenUsed="1"/>
+    <w:lsdException w:name="HTML Acronym" w:semiHidden="1" w:unhideWhenUsed="1"/>
+    <w:lsdException w:name="HTML Address" w:semiHidden="1" w:unhideWhenUsed="1"/>
+    <w:lsdException w:name="HTML Cite" w:semiHidden="1" w:unhideWhenUsed="1"/>
+    <w:lsdException w:name="HTML Code" w:semiHidden="1" w:unhideWhenUsed="1"/>
+    <w:lsdException w:name="HTML Definition" w:semiHidden="1" w:unhideWhenUsed="1"/>
+    <w:lsdException w:name="HTML Keyboard" w:semiHidden="1" w:unhideWhenUsed="1"/>
+    <w:lsdException w:name="HTML Preformatted" w:semiHidden="1" w:unhideWhenUsed="1"/>
+    <w:lsdException w:name="HTML Sample" w:semiHidden="1" w:unhideWhenUsed="1"/>
+    <w:lsdException w:name="HTML Typewriter" w:semiHidden="1" w:unhideWhenUsed="1"/>
+    <w:lsdException w:name="HTML Variable" w:semiHidden="1" w:unhideWhenUsed="1"/>
+    <w:lsdException w:name="Normal Table" w:semiHidden="1" w:unhideWhenUsed="1"/>
+    <w:lsdException w:name="annotation subject" w:semiHidden="1" w:unhideWhenUsed="1"/>
+    <w:lsdException w:name="No List" w:semiHidden="1" w:unhideWhenUsed="1"/>
+    <w:lsdException w:name="Outline List 1" w:semiHidden="1" w:unhideWhenUsed="1"/>
+    <w:lsdException w:name="Outline List 2" w:semiHidden="1" w:unhideWhenUsed="1"/>
+    <w:lsdException w:name="Outline List 3" w:semiHidden="1" w:unhideWhenUsed="1"/>
+    <w:lsdException w:name="Table Simple 1" w:semiHidden="1" w:unhideWhenUsed="1"/>
+    <w:lsdException w:name="Table Simple 2" w:semiHidden="1" w:unhideWhenUsed="1"/>
+    <w:lsdException w:name="Table Simple 3" w:semiHidden="1" w:unhideWhenUsed="1"/>
+    <w:lsdException w:name="Table Classic 1" w:semiHidden="1" w:unhideWhenUsed="1"/>
+    <w:lsdException w:name="Table Classic 2" w:semiHidden="1" w:unhideWhenUsed="1"/>
+    <w:lsdException w:name="Table Classic 3" w:semiHidden="1" w:unhideWhenUsed="1"/>
+    <w:lsdException w:name="Table Classic 4" w:semiHidden="1" w:unhideWhenUsed="1"/>
+    <w:lsdException w:name="Table Colorful 1" w:semiHidden="1" w:unhideWhenUsed="1"/>
+    <w:lsdException w:name="Table Colorful 2" w:semiHidden="1" w:unhideWhenUsed="1"/>
+    <w:lsdException w:name="Table Colorful 3" w:semiHidden="1" w:unhideWhenUsed="1"/>
+    <w:lsdException w:name="Table Columns 1" w:semiHidden="1" w:unhideWhenUsed="1"/>
+    <w:lsdException w:name="Table Columns 2" w:semiHidden="1" w:unhideWhenUsed="1"/>
+    <w:lsdException w:name="Table Columns 3" w:semiHidden="1" w:unhideWhenUsed="1"/>
+    <w:lsdException w:name="Table Columns 4" w:semiHidden="1" w:unhideWhenUsed="1"/>
+    <w:lsdException w:name="Table Columns 5" w:semiHidden="1" w:unhideWhenUsed="1"/>
+    <w:lsdException w:name="Table Grid 1" w:semiHidden="1" w:unhideWhenUsed="1"/>
+    <w:lsdException w:name="Table Grid 2" w:semiHidden="1" w:unhideWhenUsed="1"/>
+    <w:lsdException w:name="Table Grid 3" w:semiHidden="1" w:unhideWhenUsed="1"/>
+    <w:lsdException w:name="Table Grid 4" w:semiHidden="1" w:unhideWhenUsed="1"/>
+    <w:lsdException w:name="Table Grid 5" w:semiHidden="1" w:unhideWhenUsed="1"/>
+    <w:lsdException w:name="Table Grid 6" w:semiHidden="1" w:unhideWhenUsed="1"/>
+    <w:lsdException w:name="Table Grid 7" w:semiHidden="1" w:unhideWhenUsed="1"/>
+    <w:lsdException w:name="Table Grid 8" w:semiHidden="1" w:unhideWhenUsed="1"/>
+    <w:lsdException w:name="Table List 1" w:semiHidden="1" w:unhideWhenUsed="1"/>
+    <w:lsdException w:name="Table List 2" w:semiHidden="1" w:unhideWhenUsed="1"/>
+    <w:lsdException w:name="Table List 3" w:semiHidden="1" w:unhideWhenUsed="1"/>
+    <w:lsdException w:name="Table List 4" w:semiHidden="1" w:unhideWhenUsed="1"/>
+    <w:lsdException w:name="Table List 5" w:semiHidden="1" w:unhideWhenUsed="1"/>
+    <w:lsdException w:name="Table List 6" w:semiHidden="1" w:unhideWhenUsed="1"/>
+    <w:lsdException w:name="Table List 7" w:semiHidden="1" w:unhideWhenUsed="1"/>
+    <w:lsdException w:name="Table List 8" w:semiHidden="1" w:unhideWhenUsed="1"/>
+    <w:lsdException w:name="Table 3D effects 1" w:semiHidden="1" w:unhideWhenUsed="1"/>
+    <w:lsdException w:name="Table 3D effects 2" w:semiHidden="1" w:unhideWhenUsed="1"/>
+    <w:lsdException w:name="Table 3D effects 3" w:semiHidden="1" w:unhideWhenUsed="1"/>
+    <w:lsdException w:name="Table Contemporary" w:semiHidden="1" w:unhideWhenUsed="1"/>
+    <w:lsdException w:name="Table Elegant" w:semiHidden="1" w:unhideWhenUsed="1"/>
+    <w:lsdException w:name="Table Professional" w:semiHidden="1" w:unhideWhenUsed="1"/>
+    <w:lsdException w:name="Table Subtle 1" w:semiHidden="1" w:unhideWhenUsed="1"/>
+    <w:lsdException w:name="Table Subtle 2" w:semiHidden="1" w:unhideWhenUsed="1"/>
+    <w:lsdException w:name="Table Web 1" w:semiHidden="1" w:unhideWhenUsed="1"/>
+    <w:lsdException w:name="Table Web 2" w:semiHidden="1" w:unhideWhenUsed="1"/>
+    <w:lsdException w:name="Table Web 3" w:semiHidden="1" w:unhideWhenUsed="1"/>
+    <w:lsdException w:name="Balloon Text" w:semiHidden="1" w:unhideWhenUsed="1"/>
+    <w:lsdException w:name="Table Grid" w:uiPriority="59"/>
+    <w:lsdException w:name="Table Theme" w:semiHidden="1" w:unhideWhenUsed="1"/>
+    <w:lsdException w:name="Placeholder Text" w:semiHidden="1"/>
+    <w:lsdException w:name="No Spacing" w:uiPriority="1" w:qFormat="1"/>
+    <w:lsdException w:name="Light Shading" w:uiPriority="60"/>
+    <w:lsdException w:name="Light List" w:uiPriority="61"/>
+    <w:lsdException w:name="Light Grid" w:uiPriority="62"/>
+    <w:lsdException w:name="Medium Shading 1" w:uiPriority="63"/>
+    <w:lsdException w:name="Medium Shading 2" w:uiPriority="64"/>
+    <w:lsdException w:name="Medium List 1" w:uiPriority="65"/>
+    <w:lsdException w:name="Medium List 2" w:uiPriority="66"/>
+    <w:lsdException w:name="Medium Grid 1" w:uiPriority="67"/>
+    <w:lsdException w:name="Medium Grid 2" w:uiPriority="68"/>
+    <w:lsdException w:name="Medium Grid 3" w:uiPriority="69"/>
+    <w:lsdException w:name="Dark List" w:uiPriority="70"/>
+    <w:lsdException w:name="Colorful Shading" w:uiPriority="71"/>
+    <w:lsdException w:name="Colorful List" w:uiPriority="72"/>
+    <w:lsdException w:name="Colorful Grid" w:uiPriority="73"/>
+    <w:lsdException w:name="Light Shading Accent 1" w:uiPriority="60"/>
+    <w:lsdException w:name="Light List Accent 1" w:uiPriority="61"/>
+    <w:lsdException w:name="Light Grid Accent 1" w:uiPriority="62"/>
+    <w:lsdException w:name="Medium Shading 1 Accent 1" w:uiPriority="63"/>
+    <w:lsdException w:name="Medium Shading 2 Accent 1" w:uiPriority="64"/>
+    <w:lsdException w:name="Medium List 1 Accent 1" w:uiPriority="65"/>
+    <w:lsdException w:name="Revision" w:semiHidden="1"/>
+    <w:lsdException w:name="List Paragraph" w:uiPriority="34" w:qFormat="1"/>
+    <w:lsdException w:name="Quote" w:uiPriority="29" w:qFormat="1"/>
+    <w:lsdException w:name="Intense Quote" w:uiPriority="30" w:qFormat="1"/>
+    <w:lsdException w:name="Medium List 2 Accent 1" w:uiPriority="66"/>
+    <w:lsdException w:name="Medium Grid 1 Accent 1" w:uiPriority="67"/>
+    <w:lsdException w:name="Medium Grid 2 Accent 1" w:uiPriority="68"/>
+    <w:lsdException w:name="Medium Grid 3 Accent 1" w:uiPriority="69"/>
+    <w:lsdException w:name="Dark List Accent 1" w:uiPriority="70"/>
+    <w:lsdException w:name="Colorful Shading Accent 1" w:uiPriority="71"/>
+    <w:lsdException w:name="Colorful List Accent 1" w:uiPriority="72"/>
+    <w:lsdException w:name="Colorful Grid Accent 1" w:uiPriority="73"/>
+    <w:lsdException w:name="Light Shading Accent 2" w:uiPriority="60"/>
+    <w:lsdException w:name="Light List Accent 2" w:uiPriority="61"/>
+    <w:lsdException w:name="Light Grid Accent 2" w:uiPriority="62"/>
+    <w:lsdException w:name="Medium Shading 1 Accent 2" w:uiPriority="63"/>
+    <w:lsdException w:name="Medium Shading 2 Accent 2" w:uiPriority="64"/>
+    <w:lsdException w:name="Medium List 1 Accent 2" w:uiPriority="65"/>
+    <w:lsdException w:name="Medium List 2 Accent 2" w:uiPriority="66"/>
+    <w:lsdException w:name="Medium Grid 1 Accent 2" w:uiPriority="67"/>
+    <w:lsdException w:name="Medium Grid 2 Accent 2" w:uiPriority="68"/>
+    <w:lsdException w:name="Medium Grid 3 Accent 2" w:uiPriority="69"/>
+    <w:lsdException w:name="Dark List Accent 2" w:uiPriority="70"/>
+    <w:lsdException w:name="Colorful Shading Accent 2" w:uiPriority="71"/>
+    <w:lsdException w:name="Colorful List Accent 2" w:uiPriority="72"/>
+    <w:lsdException w:name="Colorful Grid Accent 2" w:uiPriority="73"/>
+    <w:lsdException w:name="Light Shading Accent 3" w:uiPriority="60"/>
+    <w:lsdException w:name="Light List Accent 3" w:uiPriority="61"/>
+    <w:lsdException w:name="Light Grid Accent 3" w:uiPriority="62"/>
+    <w:lsdException w:name="Medium Shading 1 Accent 3" w:uiPriority="63"/>
+    <w:lsdException w:name="Medium Shading 2 Accent 3" w:uiPriority="64"/>
+    <w:lsdException w:name="Medium List 1 Accent 3" w:uiPriority="65"/>
+    <w:lsdException w:name="Medium List 2 Accent 3" w:uiPriority="66"/>
+    <w:lsdException w:name="Medium Grid 1 Accent 3" w:uiPriority="67"/>
+    <w:lsdException w:name="Medium Grid 2 Accent 3" w:uiPriority="68"/>
+    <w:lsdException w:name="Medium Grid 3 Accent 3" w:uiPriority="69"/>
+    <w:lsdException w:name="Dark List Accent 3" w:uiPriority="70"/>
+    <w:lsdException w:name="Colorful Shading Accent 3" w:uiPriority="71"/>
+    <w:lsdException w:name="Colorful List Accent 3" w:uiPriority="72"/>
+    <w:lsdException w:name="Colorful Grid Accent 3" w:uiPriority="73"/>
+    <w:lsdException w:name="Light Shading Accent 4" w:uiPriority="60"/>
+    <w:lsdException w:name="Light List Accent 4" w:uiPriority="61"/>
+    <w:lsdException w:name="Light Grid Accent 4" w:uiPriority="62"/>
+    <w:lsdException w:name="Medium Shading 1 Accent 4" w:uiPriority="63"/>
+    <w:lsdException w:name="Medium Shading 2 Accent 4" w:uiPriority="64"/>
+    <w:lsdException w:name="Medium List 1 Accent 4" w:uiPriority="65"/>
+    <w:lsdException w:name="Medium List 2 Accent 4" w:uiPriority="66"/>
+    <w:lsdException w:name="Medium Grid 1 Accent 4" w:uiPriority="67"/>
+    <w:lsdException w:name="Medium Grid 2 Accent 4" w:uiPriority="68"/>
+    <w:lsdException w:name="Medium Grid 3 Accent 4" w:uiPriority="69"/>
+    <w:lsdException w:name="Dark List Accent 4" w:uiPriority="70"/>
+    <w:lsdException w:name="Colorful Shading Accent 4" w:uiPriority="71"/>
+    <w:lsdException w:name="Colorful List Accent 4" w:uiPriority="72"/>
+    <w:lsdException w:name="Colorful Grid Accent 4" w:uiPriority="73"/>
+    <w:lsdException w:name="Light Shading Accent 5" w:uiPriority="60"/>
+    <w:lsdException w:name="Light List Accent 5" w:uiPriority="61"/>
+    <w:lsdException w:name="Light Grid Accent 5" w:uiPriority="62"/>
+    <w:lsdException w:name="Medium Shading 1 Accent 5" w:uiPriority="63"/>
+    <w:lsdException w:name="Medium Shading 2 Accent 5" w:uiPriority="64"/>
+    <w:lsdException w:name="Medium List 1 Accent 5" w:uiPriority="65"/>
+    <w:lsdException w:name="Medium List 2 Accent 5" w:uiPriority="66"/>
+    <w:lsdException w:name="Medium Grid 1 Accent 5" w:uiPriority="67"/>
+    <w:lsdException w:name="Medium Grid 2 Accent 5" w:uiPriority="68"/>
+    <w:lsdException w:name="Medium Grid 3 Accent 5" w:uiPriority="69"/>
+    <w:lsdException w:name="Dark List Accent 5" w:uiPriority="70"/>
+    <w:lsdException w:name="Colorful Shading Accent 5" w:uiPriority="71"/>
+    <w:lsdException w:name="Colorful List Accent 5" w:uiPriority="72"/>
+    <w:lsdException w:name="Colorful Grid Accent 5" w:uiPriority="73"/>
+    <w:lsdException w:name="Light Shading Accent 6" w:uiPriority="60"/>
+    <w:lsdException w:name="Light List Accent 6" w:uiPriority="61"/>
+    <w:lsdException w:name="Light Grid Accent 6" w:uiPriority="62"/>
+    <w:lsdException w:name="Medium Shading 1 Accent 6" w:uiPriority="63"/>
+    <w:lsdException w:name="Medium Shading 2 Accent 6" w:uiPriority="64"/>
+    <w:lsdException w:name="Medium List 1 Accent 6" w:uiPriority="65"/>
+    <w:lsdException w:name="Medium List 2 Accent 6" w:uiPriority="66"/>
+    <w:lsdException w:name="Medium Grid 1 Accent 6" w:uiPriority="67"/>
+    <w:lsdException w:name="Medium Grid 2 Accent 6" w:uiPriority="68"/>
+    <w:lsdException w:name="Medium Grid 3 Accent 6" w:uiPriority="69"/>
+    <w:lsdException w:name="Dark List Accent 6" w:uiPriority="70"/>
+    <w:lsdException w:name="Colorful Shading Accent 6" w:uiPriority="71"/>
+    <w:lsdException w:name="Colorful List Accent 6" w:uiPriority="72"/>
+    <w:lsdException w:name="Colorful Grid Accent 6" w:uiPriority="73"/>
+    <w:lsdException w:name="Subtle Emphasis" w:uiPriority="19" w:qFormat="1"/>
+    <w:lsdException w:name="Intense Emphasis" w:uiPriority="21" w:qFormat="1"/>
+    <w:lsdException w:name="Subtle Reference" w:uiPriority="31" w:qFormat="1"/>
+    <w:lsdException w:name="Intense Reference" w:uiPriority="32" w:qFormat="1"/>
+    <w:lsdException w:name="Book Title" w:uiPriority="33" w:qFormat="1"/>
+    <w:lsdException w:name="Bibliography" w:semiHidden="1" w:uiPriority="37" w:unhideWhenUsed="1"/>
+    <w:lsdException w:name="TOC Heading" w:semiHidden="1" w:uiPriority="39" w:unhideWhenUsed="1" w:qFormat="1"/>
+    <w:lsdException w:name="Grid Table 4" w:uiPriority="49"/>
+    <w:lsdException w:name="Grid Table 5 Dark" w:uiPriority="50"/>
+    <w:lsdException w:name="Grid Table 6 Colorful" w:uiPriority="51"/>
+    <w:lsdException w:name="Grid Table 7 Colorful" w:uiPriority="52"/>
+    <w:lsdException w:name="Grid Table 1 Light Accent 1" w:uiPriority="46"/>
+    <w:lsdException w:name="Grid Table 2 Accent 1" w:uiPriority="47"/>
+    <w:lsdException w:name="Grid Table 3 Accent 1" w:uiPriority="48"/>
+    <w:lsdException w:name="Grid Table 4 Accent 1" w:uiPriority="49"/>
+    <w:lsdException w:name="Grid Table 5 Dark Accent 1" w:uiPriority="50"/>
+    <w:lsdException w:name="Grid Table 6 Colorful Accent 1" w:uiPriority="51"/>
+    <w:lsdException w:name="Grid Table 7 Colorful Accent 1" w:uiPriority="52"/>
+    <w:lsdException w:name="Grid Table 1 Light Accent 2" w:uiPriority="46"/>
+    <w:lsdException w:name="Grid Table 2 Accent 2" w:uiPriority="47"/>
+    <w:lsdException w:name="Grid Table 3 Accent 2" w:uiPriority="48"/>
+    <w:lsdException w:name="Grid Table 4 Accent 2" w:uiPriority="49"/>
+    <w:lsdException w:name="Grid Table 5 Dark Accent 2" w:uiPriority="50"/>
+    <w:lsdException w:name="Grid Table 6 Colorful Accent 2" w:uiPriority="51"/>
+    <w:lsdException w:name="Grid Table 7 Colorful Accent 2" w:uiPriority="52"/>
+    <w:lsdException w:name="Grid Table 1 Light Accent 3" w:uiPriority="46"/>
+    <w:lsdException w:name="Grid Table 2 Accent 3" w:uiPriority="47"/>
+    <w:lsdException w:name="Grid Table 3 Accent 3" w:uiPriority="48"/>
+    <w:lsdException w:name="Grid Table 4 Accent 3" w:uiPriority="49"/>
+    <w:lsdException w:name="Grid Table 5 Dark Accent 3" w:uiPriority="50"/>
+    <w:lsdException w:name="Grid Table 6 Colorful Accent 3" w:uiPriority="51"/>
+    <w:lsdException w:name="Grid Table 7 Colorful Accent 3" w:uiPriority="52"/>
+    <w:lsdException w:name="Grid Table 1 Light Accent 4" w:uiPriority="46"/>
+    <w:lsdException w:name="Grid Table 2 Accent 4" w:uiPriority="47"/>
+    <w:lsdException w:name="Grid Table 3 Accent 4" w:uiPriority="48"/>
+    <w:lsdException w:name="Grid Table 4 Accent 4" w:uiPriority="49"/>
+    <w:lsdException w:name="Grid Table 5 Dark Accent 4" w:uiPriority="50"/>
+    <w:lsdException w:name="Grid Table 6 Colorful Accent 4" w:uiPriority="51"/>
+    <w:lsdException w:name="Grid Table 7 Colorful Accent 4" w:uiPriority="52"/>
+    <w:lsdException w:name="Grid Table 1 Light Accent 5" w:uiPriority="46"/>
+    <w:lsdException w:name="Grid Table 2 Accent 5" w:uiPriority="47"/>
+    <w:lsdException w:name="Grid Table 3 Accent 5" w:uiPriority="48"/>
+    <w:lsdException w:name="Grid Table 4 Accent 5" w:uiPriority="49"/>
+    <w:lsdException w:name="Grid Table 5 Dark Accent 5" w:uiPriority="50"/>
+    <w:lsdException w:name="Grid Table 6 Colorful Accent 5" w:uiPriority="51"/>
+    <w:lsdException w:name="Grid Table 7 Colorful Accent 5" w:uiPriority="52"/>
+    <w:lsdException w:name="Grid Table 1 Light Accent 6" w:uiPriority="46"/>
+    <w:lsdException w:name="Grid Table 2 Accent 6" w:uiPriority="47"/>
+    <w:lsdException w:name="Grid Table 3 Accent 6" w:uiPriority="48"/>
+    <w:lsdException w:name="Grid Table 4 Accent 6" w:uiPriority="49"/>
+    <w:lsdException w:name="Grid Table 5 Dark Accent 6" w:uiPriority="50"/>
+    <w:lsdException w:name="Grid Table 6 Colorful Accent 6" w:uiPriority="51"/>
+    <w:lsdException w:name="Grid Table 7 Colorful Accent 6" w:uiPriority="52"/>
+    <w:lsdException w:name="List Table 1 Light" w:uiPriority="46"/>
+    <w:lsdException w:name="List Table 2" w:uiPriority="47"/>
+    <w:lsdException w:name="List Table 3" w:uiPriority="48"/>
+    <w:lsdException w:name="List Table 4" w:uiPriority="49"/>
+    <w:lsdException w:name="List Table 5 Dark" w:uiPriority="50"/>
+    <w:lsdException w:name="List Table 6 Colorful" w:uiPriority="51"/>
+    <w:lsdException w:name="List Table 7 Colorful" w:uiPriority="52"/>
+    <w:lsdException w:name="List Table 1 Light Accent 1" w:uiPriority="46"/>
+    <w:lsdException w:name="List Table 2 Accent 1" w:uiPriority="47"/>
+    <w:lsdException w:name="List Table 3 Accent 1" w:uiPriority="48"/>
+    <w:lsdException w:name="List Table 4 Accent 1" w:uiPriority="49"/>
+    <w:lsdException w:name="List Table 5 Dark Accent 1" w:uiPriority="50"/>
+    <w:lsdException w:name="List Table 6 Colorful Accent 1" w:uiPriority="51"/>
+    <w:lsdException w:name="List Table 7 Colorful Accent 1" w:uiPriority="52"/>
+    <w:lsdException w:name="List Table 1 Light Accent 2" w:uiPriority="46"/>
+    <w:lsdException w:name="List Table 2 Accent 2" w:uiPriority="47"/>
+    <w:lsdException w:name="List Table 3 Accent 2" w:uiPriority="48"/>
+    <w:lsdException w:name="List Table 4 Accent 2" w:uiPriority="49"/>
+    <w:lsdException w:name="List Table 5 Dark Accent 2" w:uiPriority="50"/>
+    <w:lsdException w:name="List Table 6 Colorful Accent 2" w:uiPriority="51"/>
+    <w:lsdException w:name="List Table 7 Colorful Accent 2" w:uiPriority="52"/>
+    <w:lsdException w:name="List Table 1 Light Accent 3" w:uiPriority="46"/>
+    <w:lsdException w:name="List Table 2 Accent 3" w:uiPriority="47"/>
+    <w:lsdException w:name="List Table 3 Accent 3" w:uiPriority="48"/>
+    <w:lsdException w:name="List Table 4 Accent 3" w:uiPriority="49"/>
+    <w:lsdException w:name="List Table 5 Dark Accent 3" w:uiPriority="50"/>
+    <w:lsdException w:name="List Table 6 Colorful Accent 3" w:uiPriority="51"/>
+    <w:lsdException w:name="List Table 7 Colorful Accent 3" w:uiPriority="52"/>
+    <w:lsdException w:name="List Table 1 Light Accent 4" w:uiPriority="46"/>
+    <w:lsdException w:name="List Table 2 Accent 4" w:uiPriority="47"/>
+    <w:lsdException w:name="List Table 3 Accent 4" w:uiPriority="48"/>
+    <w:lsdException w:name="List Table 4 Accent 4" w:uiPriority="49"/>
+    <w:lsdException w:name="List Table 5 Dark Accent 4" w:uiPriority="50"/>
+    <w:lsdException w:name="List Table 6 Colorful Accent 4" w:uiPriority="51"/>
+    <w:lsdException w:name="List Table 7 Colorful Accent 4" w:uiPriority="52"/>
+    <w:lsdException w:name="List Table 1 Light Accent 5" w:uiPriority="46"/>
+    <w:lsdException w:name="List Table 2 Accent 5" w:uiPriority="47"/>
+    <w:lsdException w:name="List Table 3 Accent 5" w:uiPriority="48"/>
+    <w:lsdException w:name="List Table 4 Accent 5" w:uiPriority="49"/>
+    <w:lsdException w:name="List Table 5 Dark Accent 5" w:uiPriority="50"/>
+    <w:lsdException w:name="List Table 6 Colorful Accent 5" w:uiPriority="51"/>
+    <w:lsdException w:name="List Table 7 Colorful Accent 5" w:uiPriority="52"/>
+    <w:lsdException w:name="List Table 1 Light Accent 6" w:uiPriority="46"/>
+    <w:lsdException w:name="List Table 2 Accent 6" w:uiPriority="47"/>
+    <w:lsdException w:name="List Table 3 Accent 6" w:uiPriority="48"/>
+    <w:lsdException w:name="List Table 4 Accent 6" w:uiPriority="49"/>
+    <w:lsdException w:name="List Table 5 Dark Accent 6" w:uiPriority="50"/>
+    <w:lsdException w:name="List Table 6 Colorful Accent 6" w:uiPriority="51"/>
+    <w:lsdException w:name="List Table 7 Colorful Accent 6" w:uiPriority="52"/>
   </w:latentStyles>
   <w:style w:type="paragraph" w:default="1" w:styleId="Normal">
     <w:name w:val="Normal"/>

</xml_diff>

<commit_message>
PDF version of documentation
</commit_message>
<xml_diff>
--- a/Milestone 2/Documentation.docx
+++ b/Milestone 2/Documentation.docx
@@ -77,7 +77,7 @@
             <v:path o:extrusionok="f" gradientshapeok="t" o:connecttype="rect"/>
             <o:lock v:ext="edit" aspectratio="t"/>
           </v:shapetype>
-          <v:shape id="_x0000_i1025" type="#_x0000_t75" style="width:318.15pt;height:318.15pt">
+          <v:shape id="_x0000_i1025" type="#_x0000_t75" style="width:318pt;height:318pt">
             <v:imagedata r:id="rId4" o:title="reg"/>
           </v:shape>
         </w:pict>
@@ -92,7 +92,23 @@
     <w:p/>
     <w:p>
       <w:r>
-        <w:t>The editor comes with three buttons,  “Open”,  “Save”,</w:t>
+        <w:t>To run, either compile the .java files or run the swingtest.jar file.</w:t>
+      </w:r>
+      <w:bookmarkStart w:id="0" w:name="_GoBack"/>
+      <w:bookmarkEnd w:id="0"/>
+    </w:p>
+    <w:p/>
+    <w:p>
+      <w:r>
+        <w:t>The editor comes with three buttons</w:t>
+      </w:r>
+      <w:proofErr w:type="gramStart"/>
+      <w:r>
+        <w:t>,  “</w:t>
+      </w:r>
+      <w:proofErr w:type="gramEnd"/>
+      <w:r>
+        <w:t>Open”,  “Save”,</w:t>
       </w:r>
       <w:r>
         <w:t xml:space="preserve"> “Color”</w:t>
@@ -330,15 +346,28 @@
     <w:p/>
     <w:p>
       <w:r>
-        <w:t>To make a program, just write a phrase that would be accepted into our language such as “var x”.  and then click our “Check Highlighting” button. If it turns green, congratulations! The program works. If it turns red, the program will not work.</w:t>
-      </w:r>
-    </w:p>
-    <w:p/>
-    <w:p/>
-    <w:p>
-      <w:bookmarkStart w:id="0" w:name="_GoBack"/>
-      <w:bookmarkEnd w:id="0"/>
-    </w:p>
+        <w:t>To make a program, just write a phrase that would be accepted into our language such as “</w:t>
+      </w:r>
+      <w:proofErr w:type="spellStart"/>
+      <w:r>
+        <w:t>var</w:t>
+      </w:r>
+      <w:proofErr w:type="spellEnd"/>
+      <w:r>
+        <w:t xml:space="preserve"> x”.  </w:t>
+      </w:r>
+      <w:proofErr w:type="gramStart"/>
+      <w:r>
+        <w:t>and</w:t>
+      </w:r>
+      <w:proofErr w:type="gramEnd"/>
+      <w:r>
+        <w:t xml:space="preserve"> then click our “Check Highlighting” button. If it turns green, congratulations! The program works. If it turns red, the program will not work.</w:t>
+      </w:r>
+    </w:p>
+    <w:p/>
+    <w:p/>
+    <w:p/>
     <w:p/>
     <w:p>
       <w:r>

</xml_diff>